<commit_message>
Arreglando los txt del profesional
</commit_message>
<xml_diff>
--- a/CERTIFICADO_DE_LICENCIA/Recursos/Reportes/Plantilla.docx
+++ b/CERTIFICADO_DE_LICENCIA/Recursos/Reportes/Plantilla.docx
@@ -12,8 +12,9 @@
         <w:gridCol w:w="2235"/>
         <w:gridCol w:w="2138"/>
         <w:gridCol w:w="2139"/>
-        <w:gridCol w:w="2139"/>
-        <w:gridCol w:w="2139"/>
+        <w:gridCol w:w="1988"/>
+        <w:gridCol w:w="993"/>
+        <w:gridCol w:w="1297"/>
       </w:tblGrid>
       <w:tr>
         <w:tc>
@@ -42,6 +43,7 @@
             <w:tcW w:w="2139" w:type="dxa"/>
             <w:tcBorders>
               <w:bottom w:val="single" w:sz="4" w:space="0" w:color="FFFFFF" w:themeColor="background1"/>
+              <w:right w:val="single" w:sz="4" w:space="0" w:color="FFFFFF" w:themeColor="background1"/>
             </w:tcBorders>
             <w:vAlign w:val="center"/>
           </w:tcPr>
@@ -64,7 +66,11 @@
         </w:tc>
         <w:tc>
           <w:tcPr>
-            <w:tcW w:w="2139" w:type="dxa"/>
+            <w:tcW w:w="1988" w:type="dxa"/>
+            <w:tcBorders>
+              <w:left w:val="single" w:sz="4" w:space="0" w:color="FFFFFF" w:themeColor="background1"/>
+              <w:bottom w:val="nil"/>
+            </w:tcBorders>
             <w:vAlign w:val="center"/>
           </w:tcPr>
           <w:p>
@@ -74,17 +80,34 @@
                 <w:sz w:val="20"/>
               </w:rPr>
             </w:pPr>
-            <w:r>
+          </w:p>
+        </w:tc>
+        <w:tc>
+          <w:tcPr>
+            <w:tcW w:w="993" w:type="dxa"/>
+            <w:tcBorders>
+              <w:bottom w:val="single" w:sz="4" w:space="0" w:color="auto"/>
+            </w:tcBorders>
+            <w:vAlign w:val="center"/>
+          </w:tcPr>
+          <w:p>
+            <w:pPr>
+              <w:jc w:val="right"/>
               <w:rPr>
                 <w:sz w:val="20"/>
               </w:rPr>
+            </w:pPr>
+            <w:r>
+              <w:rPr>
+                <w:sz w:val="20"/>
+              </w:rPr>
               <w:t>590</w:t>
             </w:r>
           </w:p>
         </w:tc>
         <w:tc>
           <w:tcPr>
-            <w:tcW w:w="2139" w:type="dxa"/>
+            <w:tcW w:w="1297" w:type="dxa"/>
             <w:vMerge w:val="restart"/>
             <w:vAlign w:val="center"/>
           </w:tcPr>
@@ -98,7 +121,7 @@
                 <w:lang w:val="en-US"/>
               </w:rPr>
               <w:drawing>
-                <wp:anchor distT="0" distB="0" distL="114300" distR="114300" simplePos="0" relativeHeight="251660288" behindDoc="1" locked="0" layoutInCell="1" allowOverlap="1" wp14:anchorId="53370F7A" wp14:editId="0259A160">
+                <wp:anchor distT="0" distB="0" distL="114300" distR="114300" simplePos="0" relativeHeight="251662336" behindDoc="1" locked="0" layoutInCell="1" allowOverlap="1" wp14:anchorId="2A2125AF" wp14:editId="54AF6B63">
                   <wp:simplePos x="0" y="0"/>
                   <wp:positionH relativeFrom="column">
                     <wp:posOffset>6858000</wp:posOffset>
@@ -166,7 +189,7 @@
                 <w:lang w:val="en-US"/>
               </w:rPr>
               <w:drawing>
-                <wp:inline distT="0" distB="0" distL="0" distR="0">
+                <wp:inline distT="0" distB="0" distL="0" distR="0" wp14:anchorId="68B7935F" wp14:editId="659D9E9E">
                   <wp:extent cx="385667" cy="504000"/>
                   <wp:effectExtent l="0" t="0" r="0" b="0"/>
                   <wp:docPr id="3" name="Imagen 3"/>
@@ -272,8 +295,10 @@
         </w:tc>
         <w:tc>
           <w:tcPr>
-            <w:tcW w:w="2139" w:type="dxa"/>
-            <w:tcBorders>
+            <w:tcW w:w="2981" w:type="dxa"/>
+            <w:gridSpan w:val="2"/>
+            <w:tcBorders>
+              <w:top w:val="single" w:sz="4" w:space="0" w:color="FFFFFF" w:themeColor="background1"/>
               <w:left w:val="single" w:sz="4" w:space="0" w:color="FFFFFF" w:themeColor="background1"/>
               <w:bottom w:val="single" w:sz="4" w:space="0" w:color="FFFFFF" w:themeColor="background1"/>
               <w:right w:val="single" w:sz="4" w:space="0" w:color="FFFFFF" w:themeColor="background1"/>
@@ -289,7 +314,7 @@
         </w:tc>
         <w:tc>
           <w:tcPr>
-            <w:tcW w:w="2139" w:type="dxa"/>
+            <w:tcW w:w="1297" w:type="dxa"/>
             <w:vMerge/>
             <w:tcBorders>
               <w:left w:val="single" w:sz="4" w:space="0" w:color="FFFFFF" w:themeColor="background1"/>
@@ -317,18 +342,17 @@
         </w:tc>
         <w:tc>
           <w:tcPr>
-            <w:tcW w:w="6416" w:type="dxa"/>
-            <w:gridSpan w:val="3"/>
-            <w:tcBorders>
-              <w:top w:val="single" w:sz="4" w:space="0" w:color="FFFFFF" w:themeColor="background1"/>
-              <w:left w:val="single" w:sz="4" w:space="0" w:color="FFFFFF" w:themeColor="background1"/>
-              <w:right w:val="single" w:sz="4" w:space="0" w:color="FFFFFF" w:themeColor="background1"/>
-            </w:tcBorders>
-            <w:vAlign w:val="center"/>
-          </w:tcPr>
-          <w:p>
-            <w:pPr>
-              <w:jc w:val="center"/>
+            <w:tcW w:w="7258" w:type="dxa"/>
+            <w:gridSpan w:val="4"/>
+            <w:tcBorders>
+              <w:top w:val="single" w:sz="4" w:space="0" w:color="FFFFFF" w:themeColor="background1"/>
+              <w:left w:val="single" w:sz="4" w:space="0" w:color="FFFFFF" w:themeColor="background1"/>
+              <w:right w:val="single" w:sz="4" w:space="0" w:color="FFFFFF" w:themeColor="background1"/>
+            </w:tcBorders>
+            <w:vAlign w:val="center"/>
+          </w:tcPr>
+          <w:p>
+            <w:pPr>
               <w:rPr>
                 <w:sz w:val="20"/>
               </w:rPr>
@@ -337,13 +361,19 @@
               <w:rPr>
                 <w:sz w:val="20"/>
               </w:rPr>
+              <w:t xml:space="preserve">                          </w:t>
+            </w:r>
+            <w:r>
+              <w:rPr>
+                <w:sz w:val="20"/>
+              </w:rPr>
               <w:t>DE EXAMEN DE LA VISTA – AGUDEZA VISUAL –</w:t>
             </w:r>
           </w:p>
         </w:tc>
         <w:tc>
           <w:tcPr>
-            <w:tcW w:w="2139" w:type="dxa"/>
+            <w:tcW w:w="1297" w:type="dxa"/>
             <w:vMerge/>
             <w:tcBorders>
               <w:top w:val="single" w:sz="4" w:space="0" w:color="FFFFFF" w:themeColor="background1"/>
@@ -357,7 +387,7 @@
         <w:tc>
           <w:tcPr>
             <w:tcW w:w="10790" w:type="dxa"/>
-            <w:gridSpan w:val="5"/>
+            <w:gridSpan w:val="6"/>
             <w:vAlign w:val="center"/>
           </w:tcPr>
           <w:p>
@@ -380,7 +410,7 @@
         <w:tc>
           <w:tcPr>
             <w:tcW w:w="10790" w:type="dxa"/>
-            <w:gridSpan w:val="5"/>
+            <w:gridSpan w:val="6"/>
             <w:vAlign w:val="center"/>
           </w:tcPr>
           <w:p>
@@ -405,7 +435,7 @@
         <w:tc>
           <w:tcPr>
             <w:tcW w:w="10790" w:type="dxa"/>
-            <w:gridSpan w:val="5"/>
+            <w:gridSpan w:val="6"/>
             <w:vAlign w:val="center"/>
           </w:tcPr>
           <w:p>
@@ -1077,10 +1107,8 @@
             </w:pPr>
             <w:bookmarkStart w:id="5" w:name="NO"/>
             <w:bookmarkStart w:id="6" w:name="prueba"/>
-            <w:bookmarkStart w:id="7" w:name="_GoBack"/>
             <w:bookmarkEnd w:id="5"/>
             <w:bookmarkEnd w:id="6"/>
-            <w:bookmarkEnd w:id="7"/>
           </w:p>
         </w:tc>
       </w:tr>
@@ -1204,8 +1232,8 @@
                 <w:szCs w:val="18"/>
               </w:rPr>
             </w:pPr>
-            <w:bookmarkStart w:id="8" w:name="txtDpi"/>
-            <w:bookmarkEnd w:id="8"/>
+            <w:bookmarkStart w:id="7" w:name="txtDpi"/>
+            <w:bookmarkEnd w:id="7"/>
           </w:p>
         </w:tc>
         <w:tc>
@@ -1406,8 +1434,8 @@
                 <w:szCs w:val="18"/>
               </w:rPr>
             </w:pPr>
-            <w:bookmarkStart w:id="9" w:name="txtDate1"/>
-            <w:bookmarkEnd w:id="9"/>
+            <w:bookmarkStart w:id="8" w:name="txtDate1"/>
+            <w:bookmarkEnd w:id="8"/>
           </w:p>
         </w:tc>
         <w:tc>
@@ -1449,8 +1477,8 @@
                 <w:szCs w:val="18"/>
               </w:rPr>
             </w:pPr>
-            <w:bookmarkStart w:id="10" w:name="cbGenero1"/>
-            <w:bookmarkEnd w:id="10"/>
+            <w:bookmarkStart w:id="9" w:name="cbGenero1"/>
+            <w:bookmarkEnd w:id="9"/>
           </w:p>
         </w:tc>
         <w:tc>
@@ -1549,8 +1577,8 @@
                 <w:szCs w:val="18"/>
               </w:rPr>
             </w:pPr>
-            <w:bookmarkStart w:id="11" w:name="cbGenero2"/>
-            <w:bookmarkEnd w:id="11"/>
+            <w:bookmarkStart w:id="10" w:name="cbGenero2"/>
+            <w:bookmarkEnd w:id="10"/>
           </w:p>
         </w:tc>
         <w:tc>
@@ -1751,8 +1779,8 @@
                 <w:szCs w:val="18"/>
               </w:rPr>
             </w:pPr>
-            <w:bookmarkStart w:id="12" w:name="cbDepartamento"/>
-            <w:bookmarkEnd w:id="12"/>
+            <w:bookmarkStart w:id="11" w:name="cbDepartamento"/>
+            <w:bookmarkEnd w:id="11"/>
           </w:p>
         </w:tc>
         <w:tc>
@@ -1789,8 +1817,8 @@
                 <w:szCs w:val="18"/>
               </w:rPr>
             </w:pPr>
-            <w:bookmarkStart w:id="13" w:name="cbMunicipio"/>
-            <w:bookmarkEnd w:id="13"/>
+            <w:bookmarkStart w:id="12" w:name="cbMunicipio"/>
+            <w:bookmarkEnd w:id="12"/>
           </w:p>
         </w:tc>
         <w:tc>
@@ -1953,8 +1981,8 @@
                 <w:szCs w:val="18"/>
               </w:rPr>
             </w:pPr>
-            <w:bookmarkStart w:id="14" w:name="txtResidencia"/>
-            <w:bookmarkEnd w:id="14"/>
+            <w:bookmarkStart w:id="13" w:name="txtResidencia"/>
+            <w:bookmarkEnd w:id="13"/>
           </w:p>
         </w:tc>
       </w:tr>
@@ -1971,7 +1999,7 @@
       <w:pPr>
         <w:spacing w:after="0"/>
         <w:rPr>
-          <w:sz w:val="10"/>
+          <w:sz w:val="8"/>
         </w:rPr>
       </w:pPr>
     </w:p>
@@ -2025,12 +2053,16 @@
             <w:pPr>
               <w:jc w:val="center"/>
               <w:rPr>
-                <w:sz w:val="18"/>
-                <w:szCs w:val="18"/>
-              </w:rPr>
-            </w:pPr>
-            <w:r>
-              <w:rPr>
+                <w:b/>
+                <w:i/>
+                <w:sz w:val="18"/>
+                <w:szCs w:val="18"/>
+              </w:rPr>
+            </w:pPr>
+            <w:r>
+              <w:rPr>
+                <w:b/>
+                <w:i/>
                 <w:sz w:val="18"/>
                 <w:szCs w:val="18"/>
               </w:rPr>
@@ -2086,8 +2118,8 @@
                 <w:szCs w:val="18"/>
               </w:rPr>
             </w:pPr>
-            <w:bookmarkStart w:id="15" w:name="cbAgudeza1"/>
-            <w:bookmarkEnd w:id="15"/>
+            <w:bookmarkStart w:id="14" w:name="cbAgudeza1"/>
+            <w:bookmarkEnd w:id="14"/>
           </w:p>
         </w:tc>
         <w:tc>
@@ -2125,46 +2157,46 @@
                 <w:szCs w:val="18"/>
               </w:rPr>
             </w:pPr>
-            <w:bookmarkStart w:id="16" w:name="cbAgudeza2"/>
+            <w:bookmarkStart w:id="15" w:name="cbAgudeza2"/>
+            <w:bookmarkEnd w:id="15"/>
+          </w:p>
+        </w:tc>
+        <w:tc>
+          <w:tcPr>
+            <w:tcW w:w="0" w:type="auto"/>
+            <w:tcBorders>
+              <w:top w:val="single" w:sz="4" w:space="0" w:color="FFFFFF" w:themeColor="background1"/>
+              <w:bottom w:val="single" w:sz="4" w:space="0" w:color="FFFFFF" w:themeColor="background1"/>
+            </w:tcBorders>
+          </w:tcPr>
+          <w:p>
+            <w:pPr>
+              <w:jc w:val="center"/>
+              <w:rPr>
+                <w:sz w:val="18"/>
+                <w:szCs w:val="18"/>
+              </w:rPr>
+            </w:pPr>
+          </w:p>
+        </w:tc>
+        <w:tc>
+          <w:tcPr>
+            <w:tcW w:w="0" w:type="auto"/>
+            <w:tcBorders>
+              <w:top w:val="single" w:sz="4" w:space="0" w:color="auto"/>
+            </w:tcBorders>
+            <w:vAlign w:val="center"/>
+          </w:tcPr>
+          <w:p>
+            <w:pPr>
+              <w:jc w:val="center"/>
+              <w:rPr>
+                <w:sz w:val="18"/>
+                <w:szCs w:val="18"/>
+              </w:rPr>
+            </w:pPr>
+            <w:bookmarkStart w:id="16" w:name="cbAgudeza3"/>
             <w:bookmarkEnd w:id="16"/>
-          </w:p>
-        </w:tc>
-        <w:tc>
-          <w:tcPr>
-            <w:tcW w:w="0" w:type="auto"/>
-            <w:tcBorders>
-              <w:top w:val="single" w:sz="4" w:space="0" w:color="FFFFFF" w:themeColor="background1"/>
-              <w:bottom w:val="single" w:sz="4" w:space="0" w:color="FFFFFF" w:themeColor="background1"/>
-            </w:tcBorders>
-          </w:tcPr>
-          <w:p>
-            <w:pPr>
-              <w:jc w:val="center"/>
-              <w:rPr>
-                <w:sz w:val="18"/>
-                <w:szCs w:val="18"/>
-              </w:rPr>
-            </w:pPr>
-          </w:p>
-        </w:tc>
-        <w:tc>
-          <w:tcPr>
-            <w:tcW w:w="0" w:type="auto"/>
-            <w:tcBorders>
-              <w:top w:val="single" w:sz="4" w:space="0" w:color="auto"/>
-            </w:tcBorders>
-            <w:vAlign w:val="center"/>
-          </w:tcPr>
-          <w:p>
-            <w:pPr>
-              <w:jc w:val="center"/>
-              <w:rPr>
-                <w:sz w:val="18"/>
-                <w:szCs w:val="18"/>
-              </w:rPr>
-            </w:pPr>
-            <w:bookmarkStart w:id="17" w:name="cbAgudeza3"/>
-            <w:bookmarkEnd w:id="17"/>
           </w:p>
         </w:tc>
       </w:tr>
@@ -2334,12 +2366,16 @@
             <w:pPr>
               <w:jc w:val="center"/>
               <w:rPr>
-                <w:sz w:val="18"/>
-                <w:szCs w:val="18"/>
-              </w:rPr>
-            </w:pPr>
-            <w:r>
-              <w:rPr>
+                <w:b/>
+                <w:i/>
+                <w:sz w:val="18"/>
+                <w:szCs w:val="18"/>
+              </w:rPr>
+            </w:pPr>
+            <w:r>
+              <w:rPr>
+                <w:b/>
+                <w:i/>
                 <w:sz w:val="18"/>
                 <w:szCs w:val="18"/>
               </w:rPr>
@@ -2383,12 +2419,16 @@
             <w:pPr>
               <w:jc w:val="center"/>
               <w:rPr>
-                <w:sz w:val="18"/>
-                <w:szCs w:val="18"/>
-              </w:rPr>
-            </w:pPr>
-            <w:r>
-              <w:rPr>
+                <w:b/>
+                <w:i/>
+                <w:sz w:val="18"/>
+                <w:szCs w:val="18"/>
+              </w:rPr>
+            </w:pPr>
+            <w:r>
+              <w:rPr>
+                <w:b/>
+                <w:i/>
                 <w:sz w:val="18"/>
                 <w:szCs w:val="18"/>
               </w:rPr>
@@ -2478,8 +2518,8 @@
                 <w:szCs w:val="18"/>
               </w:rPr>
             </w:pPr>
-            <w:bookmarkStart w:id="18" w:name="rbVision1"/>
-            <w:bookmarkEnd w:id="18"/>
+            <w:bookmarkStart w:id="17" w:name="rbVision1"/>
+            <w:bookmarkEnd w:id="17"/>
           </w:p>
         </w:tc>
         <w:tc>
@@ -2517,8 +2557,8 @@
                 <w:szCs w:val="18"/>
               </w:rPr>
             </w:pPr>
-            <w:bookmarkStart w:id="19" w:name="rbVision2"/>
-            <w:bookmarkEnd w:id="19"/>
+            <w:bookmarkStart w:id="18" w:name="rbVision2"/>
+            <w:bookmarkEnd w:id="18"/>
           </w:p>
         </w:tc>
         <w:tc>
@@ -2560,46 +2600,46 @@
                 <w:szCs w:val="18"/>
               </w:rPr>
             </w:pPr>
-            <w:bookmarkStart w:id="20" w:name="rbSensibilidad1"/>
+            <w:bookmarkStart w:id="19" w:name="rbSensibilidad1"/>
+            <w:bookmarkEnd w:id="19"/>
+          </w:p>
+        </w:tc>
+        <w:tc>
+          <w:tcPr>
+            <w:tcW w:w="144" w:type="pct"/>
+            <w:tcBorders>
+              <w:top w:val="single" w:sz="2" w:space="0" w:color="auto"/>
+              <w:bottom w:val="single" w:sz="4" w:space="0" w:color="FFFFFF" w:themeColor="background1"/>
+            </w:tcBorders>
+          </w:tcPr>
+          <w:p>
+            <w:pPr>
+              <w:jc w:val="center"/>
+              <w:rPr>
+                <w:sz w:val="18"/>
+                <w:szCs w:val="18"/>
+              </w:rPr>
+            </w:pPr>
+          </w:p>
+        </w:tc>
+        <w:tc>
+          <w:tcPr>
+            <w:tcW w:w="943" w:type="pct"/>
+            <w:tcBorders>
+              <w:top w:val="single" w:sz="4" w:space="0" w:color="auto"/>
+            </w:tcBorders>
+            <w:vAlign w:val="center"/>
+          </w:tcPr>
+          <w:p>
+            <w:pPr>
+              <w:jc w:val="center"/>
+              <w:rPr>
+                <w:sz w:val="18"/>
+                <w:szCs w:val="18"/>
+              </w:rPr>
+            </w:pPr>
+            <w:bookmarkStart w:id="20" w:name="rbSensibilidad2"/>
             <w:bookmarkEnd w:id="20"/>
-          </w:p>
-        </w:tc>
-        <w:tc>
-          <w:tcPr>
-            <w:tcW w:w="144" w:type="pct"/>
-            <w:tcBorders>
-              <w:top w:val="single" w:sz="2" w:space="0" w:color="auto"/>
-              <w:bottom w:val="single" w:sz="4" w:space="0" w:color="FFFFFF" w:themeColor="background1"/>
-            </w:tcBorders>
-          </w:tcPr>
-          <w:p>
-            <w:pPr>
-              <w:jc w:val="center"/>
-              <w:rPr>
-                <w:sz w:val="18"/>
-                <w:szCs w:val="18"/>
-              </w:rPr>
-            </w:pPr>
-          </w:p>
-        </w:tc>
-        <w:tc>
-          <w:tcPr>
-            <w:tcW w:w="943" w:type="pct"/>
-            <w:tcBorders>
-              <w:top w:val="single" w:sz="4" w:space="0" w:color="auto"/>
-            </w:tcBorders>
-            <w:vAlign w:val="center"/>
-          </w:tcPr>
-          <w:p>
-            <w:pPr>
-              <w:jc w:val="center"/>
-              <w:rPr>
-                <w:sz w:val="18"/>
-                <w:szCs w:val="18"/>
-              </w:rPr>
-            </w:pPr>
-            <w:bookmarkStart w:id="21" w:name="rbSensibilidad2"/>
-            <w:bookmarkEnd w:id="21"/>
           </w:p>
         </w:tc>
       </w:tr>
@@ -2626,7 +2666,7 @@
                 <w:sz w:val="18"/>
                 <w:szCs w:val="18"/>
               </w:rPr>
-              <w:t>NORMAL</w:t>
+              <w:t>Normal</w:t>
             </w:r>
           </w:p>
         </w:tc>
@@ -2672,7 +2712,7 @@
                 <w:sz w:val="18"/>
                 <w:szCs w:val="18"/>
               </w:rPr>
-              <w:t>DEFICIENTE</w:t>
+              <w:t>Deficiente</w:t>
             </w:r>
           </w:p>
         </w:tc>
@@ -2718,7 +2758,7 @@
                 <w:sz w:val="18"/>
                 <w:szCs w:val="18"/>
               </w:rPr>
-              <w:t>NORMAL</w:t>
+              <w:t>Normal</w:t>
             </w:r>
           </w:p>
         </w:tc>
@@ -2764,7 +2804,7 @@
                 <w:sz w:val="18"/>
                 <w:szCs w:val="18"/>
               </w:rPr>
-              <w:t>DEFICIENTE</w:t>
+              <w:t>Deficiente</w:t>
             </w:r>
           </w:p>
         </w:tc>
@@ -2815,12 +2855,16 @@
             <w:pPr>
               <w:jc w:val="center"/>
               <w:rPr>
-                <w:sz w:val="18"/>
-                <w:szCs w:val="18"/>
-              </w:rPr>
-            </w:pPr>
-            <w:r>
-              <w:rPr>
+                <w:b/>
+                <w:i/>
+                <w:sz w:val="18"/>
+                <w:szCs w:val="18"/>
+              </w:rPr>
+            </w:pPr>
+            <w:r>
+              <w:rPr>
+                <w:b/>
+                <w:i/>
                 <w:sz w:val="18"/>
                 <w:szCs w:val="18"/>
               </w:rPr>
@@ -2863,12 +2907,16 @@
             <w:pPr>
               <w:jc w:val="center"/>
               <w:rPr>
-                <w:sz w:val="18"/>
-                <w:szCs w:val="18"/>
-              </w:rPr>
-            </w:pPr>
-            <w:r>
-              <w:rPr>
+                <w:b/>
+                <w:i/>
+                <w:sz w:val="18"/>
+                <w:szCs w:val="18"/>
+              </w:rPr>
+            </w:pPr>
+            <w:r>
+              <w:rPr>
+                <w:b/>
+                <w:i/>
                 <w:sz w:val="18"/>
                 <w:szCs w:val="18"/>
               </w:rPr>
@@ -2984,8 +3032,8 @@
                 <w:szCs w:val="18"/>
               </w:rPr>
             </w:pPr>
-            <w:bookmarkStart w:id="22" w:name="nudCentral1"/>
-            <w:bookmarkEnd w:id="22"/>
+            <w:bookmarkStart w:id="21" w:name="nudCentral1"/>
+            <w:bookmarkEnd w:id="21"/>
           </w:p>
         </w:tc>
         <w:tc>
@@ -3051,8 +3099,8 @@
                 <w:szCs w:val="18"/>
               </w:rPr>
             </w:pPr>
-            <w:bookmarkStart w:id="23" w:name="nudCentral2"/>
-            <w:bookmarkEnd w:id="23"/>
+            <w:bookmarkStart w:id="22" w:name="nudCentral2"/>
+            <w:bookmarkEnd w:id="22"/>
           </w:p>
         </w:tc>
         <w:tc>
@@ -3118,8 +3166,8 @@
                 <w:szCs w:val="18"/>
               </w:rPr>
             </w:pPr>
-            <w:bookmarkStart w:id="24" w:name="nudPeriferico1"/>
-            <w:bookmarkEnd w:id="24"/>
+            <w:bookmarkStart w:id="23" w:name="nudPeriferico1"/>
+            <w:bookmarkEnd w:id="23"/>
           </w:p>
         </w:tc>
         <w:tc>
@@ -3184,8 +3232,8 @@
                 <w:szCs w:val="18"/>
               </w:rPr>
             </w:pPr>
-            <w:bookmarkStart w:id="25" w:name="nudPeriferico2"/>
-            <w:bookmarkEnd w:id="25"/>
+            <w:bookmarkStart w:id="24" w:name="nudPeriferico2"/>
+            <w:bookmarkEnd w:id="24"/>
           </w:p>
         </w:tc>
       </w:tr>
@@ -3312,8 +3360,8 @@
                 <w:szCs w:val="18"/>
               </w:rPr>
             </w:pPr>
-            <w:bookmarkStart w:id="26" w:name="rbCentral1"/>
-            <w:bookmarkEnd w:id="26"/>
+            <w:bookmarkStart w:id="25" w:name="rbCentral1"/>
+            <w:bookmarkEnd w:id="25"/>
           </w:p>
         </w:tc>
         <w:tc>
@@ -3353,8 +3401,8 @@
                 <w:szCs w:val="18"/>
               </w:rPr>
             </w:pPr>
-            <w:bookmarkStart w:id="27" w:name="rbCentral2"/>
-            <w:bookmarkEnd w:id="27"/>
+            <w:bookmarkStart w:id="26" w:name="rbCentral2"/>
+            <w:bookmarkEnd w:id="26"/>
           </w:p>
         </w:tc>
         <w:tc>
@@ -3393,8 +3441,8 @@
                 <w:szCs w:val="18"/>
               </w:rPr>
             </w:pPr>
-            <w:bookmarkStart w:id="28" w:name="rbPeriferico1"/>
-            <w:bookmarkEnd w:id="28"/>
+            <w:bookmarkStart w:id="27" w:name="rbPeriferico1"/>
+            <w:bookmarkEnd w:id="27"/>
           </w:p>
         </w:tc>
         <w:tc>
@@ -3429,8 +3477,8 @@
                 <w:szCs w:val="18"/>
               </w:rPr>
             </w:pPr>
-            <w:bookmarkStart w:id="29" w:name="rbPeriferico2"/>
-            <w:bookmarkEnd w:id="29"/>
+            <w:bookmarkStart w:id="28" w:name="rbPeriferico2"/>
+            <w:bookmarkEnd w:id="28"/>
           </w:p>
         </w:tc>
       </w:tr>
@@ -3459,7 +3507,7 @@
                 <w:sz w:val="18"/>
                 <w:szCs w:val="18"/>
               </w:rPr>
-              <w:t>NORMAL</w:t>
+              <w:t>Normal</w:t>
             </w:r>
           </w:p>
         </w:tc>
@@ -3507,7 +3555,7 @@
                 <w:sz w:val="18"/>
                 <w:szCs w:val="18"/>
               </w:rPr>
-              <w:t>DEFICIENTE</w:t>
+              <w:t>Deficiente</w:t>
             </w:r>
           </w:p>
         </w:tc>
@@ -3554,7 +3602,7 @@
                 <w:sz w:val="18"/>
                 <w:szCs w:val="18"/>
               </w:rPr>
-              <w:t>NORMAL</w:t>
+              <w:t>Normal</w:t>
             </w:r>
           </w:p>
         </w:tc>
@@ -3601,7 +3649,7 @@
                 <w:sz w:val="18"/>
                 <w:szCs w:val="18"/>
               </w:rPr>
-              <w:t>DEFICIENTE</w:t>
+              <w:t>Deficiente</w:t>
             </w:r>
           </w:p>
         </w:tc>
@@ -3648,12 +3696,16 @@
             <w:pPr>
               <w:jc w:val="center"/>
               <w:rPr>
-                <w:sz w:val="18"/>
-                <w:szCs w:val="18"/>
-              </w:rPr>
-            </w:pPr>
-            <w:r>
-              <w:rPr>
+                <w:b/>
+                <w:i/>
+                <w:sz w:val="18"/>
+                <w:szCs w:val="18"/>
+              </w:rPr>
+            </w:pPr>
+            <w:r>
+              <w:rPr>
+                <w:b/>
+                <w:i/>
                 <w:sz w:val="18"/>
                 <w:szCs w:val="18"/>
               </w:rPr>
@@ -3696,12 +3748,16 @@
             <w:pPr>
               <w:jc w:val="center"/>
               <w:rPr>
-                <w:sz w:val="18"/>
-                <w:szCs w:val="18"/>
-              </w:rPr>
-            </w:pPr>
-            <w:r>
-              <w:rPr>
+                <w:b/>
+                <w:i/>
+                <w:sz w:val="18"/>
+                <w:szCs w:val="18"/>
+              </w:rPr>
+            </w:pPr>
+            <w:r>
+              <w:rPr>
+                <w:b/>
+                <w:i/>
                 <w:sz w:val="18"/>
                 <w:szCs w:val="18"/>
               </w:rPr>
@@ -3791,8 +3847,8 @@
                 <w:szCs w:val="18"/>
               </w:rPr>
             </w:pPr>
-            <w:bookmarkStart w:id="30" w:name="rbPrueba1"/>
-            <w:bookmarkEnd w:id="30"/>
+            <w:bookmarkStart w:id="29" w:name="rbPrueba1"/>
+            <w:bookmarkEnd w:id="29"/>
           </w:p>
         </w:tc>
         <w:tc>
@@ -3831,8 +3887,8 @@
                 <w:szCs w:val="18"/>
               </w:rPr>
             </w:pPr>
-            <w:bookmarkStart w:id="31" w:name="rbPrueba2"/>
-            <w:bookmarkEnd w:id="31"/>
+            <w:bookmarkStart w:id="30" w:name="rbPrueba2"/>
+            <w:bookmarkEnd w:id="30"/>
           </w:p>
         </w:tc>
         <w:tc>
@@ -3871,46 +3927,46 @@
                 <w:szCs w:val="18"/>
               </w:rPr>
             </w:pPr>
-            <w:bookmarkStart w:id="32" w:name="rbSeg1"/>
+            <w:bookmarkStart w:id="31" w:name="rbSeg1"/>
+            <w:bookmarkEnd w:id="31"/>
+          </w:p>
+        </w:tc>
+        <w:tc>
+          <w:tcPr>
+            <w:tcW w:w="144" w:type="pct"/>
+            <w:tcBorders>
+              <w:top w:val="single" w:sz="4" w:space="0" w:color="FFFFFF" w:themeColor="background1"/>
+              <w:bottom w:val="single" w:sz="4" w:space="0" w:color="FFFFFF" w:themeColor="background1"/>
+            </w:tcBorders>
+          </w:tcPr>
+          <w:p>
+            <w:pPr>
+              <w:jc w:val="center"/>
+              <w:rPr>
+                <w:sz w:val="18"/>
+                <w:szCs w:val="18"/>
+              </w:rPr>
+            </w:pPr>
+          </w:p>
+        </w:tc>
+        <w:tc>
+          <w:tcPr>
+            <w:tcW w:w="943" w:type="pct"/>
+            <w:tcBorders>
+              <w:top w:val="single" w:sz="4" w:space="0" w:color="000000" w:themeColor="text1"/>
+            </w:tcBorders>
+            <w:vAlign w:val="center"/>
+          </w:tcPr>
+          <w:p>
+            <w:pPr>
+              <w:jc w:val="center"/>
+              <w:rPr>
+                <w:sz w:val="18"/>
+                <w:szCs w:val="18"/>
+              </w:rPr>
+            </w:pPr>
+            <w:bookmarkStart w:id="32" w:name="rbSeg2"/>
             <w:bookmarkEnd w:id="32"/>
-          </w:p>
-        </w:tc>
-        <w:tc>
-          <w:tcPr>
-            <w:tcW w:w="144" w:type="pct"/>
-            <w:tcBorders>
-              <w:top w:val="single" w:sz="4" w:space="0" w:color="FFFFFF" w:themeColor="background1"/>
-              <w:bottom w:val="single" w:sz="4" w:space="0" w:color="FFFFFF" w:themeColor="background1"/>
-            </w:tcBorders>
-          </w:tcPr>
-          <w:p>
-            <w:pPr>
-              <w:jc w:val="center"/>
-              <w:rPr>
-                <w:sz w:val="18"/>
-                <w:szCs w:val="18"/>
-              </w:rPr>
-            </w:pPr>
-          </w:p>
-        </w:tc>
-        <w:tc>
-          <w:tcPr>
-            <w:tcW w:w="943" w:type="pct"/>
-            <w:tcBorders>
-              <w:top w:val="single" w:sz="4" w:space="0" w:color="000000" w:themeColor="text1"/>
-            </w:tcBorders>
-            <w:vAlign w:val="center"/>
-          </w:tcPr>
-          <w:p>
-            <w:pPr>
-              <w:jc w:val="center"/>
-              <w:rPr>
-                <w:sz w:val="18"/>
-                <w:szCs w:val="18"/>
-              </w:rPr>
-            </w:pPr>
-            <w:bookmarkStart w:id="33" w:name="rbSeg2"/>
-            <w:bookmarkEnd w:id="33"/>
           </w:p>
         </w:tc>
       </w:tr>
@@ -3938,8 +3994,17 @@
                 <w:sz w:val="18"/>
                 <w:szCs w:val="18"/>
               </w:rPr>
-              <w:t>NORMAL</w:t>
-            </w:r>
+              <w:t xml:space="preserve">Si hay </w:t>
+            </w:r>
+            <w:proofErr w:type="spellStart"/>
+            <w:r>
+              <w:rPr>
+                <w:sz w:val="18"/>
+                <w:szCs w:val="18"/>
+              </w:rPr>
+              <w:t>estereopsis</w:t>
+            </w:r>
+            <w:proofErr w:type="spellEnd"/>
           </w:p>
         </w:tc>
         <w:tc>
@@ -3985,8 +4050,17 @@
                 <w:sz w:val="18"/>
                 <w:szCs w:val="18"/>
               </w:rPr>
-              <w:t>DEFICIENTE</w:t>
-            </w:r>
+              <w:t xml:space="preserve">No hay </w:t>
+            </w:r>
+            <w:proofErr w:type="spellStart"/>
+            <w:r>
+              <w:rPr>
+                <w:sz w:val="18"/>
+                <w:szCs w:val="18"/>
+              </w:rPr>
+              <w:t>estereopsis</w:t>
+            </w:r>
+            <w:proofErr w:type="spellEnd"/>
           </w:p>
         </w:tc>
         <w:tc>
@@ -4031,7 +4105,7 @@
                 <w:sz w:val="18"/>
                 <w:szCs w:val="18"/>
               </w:rPr>
-              <w:t>SI</w:t>
+              <w:t>Si</w:t>
             </w:r>
           </w:p>
         </w:tc>
@@ -4077,7 +4151,7 @@
                 <w:sz w:val="18"/>
                 <w:szCs w:val="18"/>
               </w:rPr>
-              <w:t>NO</w:t>
+              <w:t>No</w:t>
             </w:r>
           </w:p>
         </w:tc>
@@ -4124,12 +4198,16 @@
             <w:pPr>
               <w:jc w:val="center"/>
               <w:rPr>
-                <w:sz w:val="18"/>
-                <w:szCs w:val="18"/>
-              </w:rPr>
-            </w:pPr>
-            <w:r>
-              <w:rPr>
+                <w:b/>
+                <w:i/>
+                <w:sz w:val="18"/>
+                <w:szCs w:val="18"/>
+              </w:rPr>
+            </w:pPr>
+            <w:r>
+              <w:rPr>
+                <w:b/>
+                <w:i/>
                 <w:sz w:val="18"/>
                 <w:szCs w:val="18"/>
               </w:rPr>
@@ -4172,12 +4250,16 @@
             <w:pPr>
               <w:jc w:val="center"/>
               <w:rPr>
-                <w:sz w:val="18"/>
-                <w:szCs w:val="18"/>
-              </w:rPr>
-            </w:pPr>
-            <w:r>
-              <w:rPr>
+                <w:b/>
+                <w:i/>
+                <w:sz w:val="18"/>
+                <w:szCs w:val="18"/>
+              </w:rPr>
+            </w:pPr>
+            <w:r>
+              <w:rPr>
+                <w:b/>
+                <w:i/>
                 <w:sz w:val="18"/>
                 <w:szCs w:val="18"/>
               </w:rPr>
@@ -4269,8 +4351,8 @@
                 <w:szCs w:val="18"/>
               </w:rPr>
             </w:pPr>
-            <w:bookmarkStart w:id="34" w:name="rbAnteojos1"/>
-            <w:bookmarkEnd w:id="34"/>
+            <w:bookmarkStart w:id="33" w:name="rbAnteojos1"/>
+            <w:bookmarkEnd w:id="33"/>
           </w:p>
         </w:tc>
         <w:tc>
@@ -4311,8 +4393,8 @@
                 <w:szCs w:val="18"/>
               </w:rPr>
             </w:pPr>
-            <w:bookmarkStart w:id="35" w:name="rbAnteojos2"/>
-            <w:bookmarkEnd w:id="35"/>
+            <w:bookmarkStart w:id="34" w:name="rbAnteojos2"/>
+            <w:bookmarkEnd w:id="34"/>
           </w:p>
         </w:tc>
         <w:tc>
@@ -4354,8 +4436,8 @@
                 <w:szCs w:val="18"/>
               </w:rPr>
             </w:pPr>
-            <w:bookmarkStart w:id="36" w:name="rbLentes1"/>
-            <w:bookmarkEnd w:id="36"/>
+            <w:bookmarkStart w:id="35" w:name="rbLentes1"/>
+            <w:bookmarkEnd w:id="35"/>
           </w:p>
         </w:tc>
         <w:tc>
@@ -4397,8 +4479,8 @@
                 <w:szCs w:val="18"/>
               </w:rPr>
             </w:pPr>
-            <w:bookmarkStart w:id="37" w:name="rbLentes2"/>
-            <w:bookmarkEnd w:id="37"/>
+            <w:bookmarkStart w:id="36" w:name="rbLentes2"/>
+            <w:bookmarkEnd w:id="36"/>
           </w:p>
         </w:tc>
       </w:tr>
@@ -4425,7 +4507,7 @@
                 <w:sz w:val="18"/>
                 <w:szCs w:val="18"/>
               </w:rPr>
-              <w:t>SI</w:t>
+              <w:t>Si</w:t>
             </w:r>
           </w:p>
         </w:tc>
@@ -4472,7 +4554,7 @@
                 <w:sz w:val="18"/>
                 <w:szCs w:val="18"/>
               </w:rPr>
-              <w:t>NO</w:t>
+              <w:t>No</w:t>
             </w:r>
           </w:p>
         </w:tc>
@@ -4520,7 +4602,7 @@
                 <w:sz w:val="18"/>
                 <w:szCs w:val="18"/>
               </w:rPr>
-              <w:t>SI</w:t>
+              <w:t>Si</w:t>
             </w:r>
           </w:p>
         </w:tc>
@@ -4567,7 +4649,7 @@
                 <w:sz w:val="18"/>
                 <w:szCs w:val="18"/>
               </w:rPr>
-              <w:t>NO</w:t>
+              <w:t>No</w:t>
             </w:r>
           </w:p>
         </w:tc>
@@ -4585,8 +4667,9 @@
     </w:p>
     <w:tbl>
       <w:tblPr>
-        <w:tblStyle w:val="Tablaconcuadrcula"/>
+        <w:tblStyle w:val="Tablaconcuadrcula1"/>
         <w:tblW w:w="0" w:type="auto"/>
+        <w:tblInd w:w="0" w:type="dxa"/>
         <w:tblBorders>
           <w:top w:val="single" w:sz="4" w:space="0" w:color="FFFFFF" w:themeColor="background1"/>
           <w:left w:val="single" w:sz="4" w:space="0" w:color="FFFFFF" w:themeColor="background1"/>
@@ -4596,26 +4679,38 @@
         <w:tblLook w:val="04A0" w:firstRow="1" w:lastRow="0" w:firstColumn="1" w:lastColumn="0" w:noHBand="0" w:noVBand="1"/>
       </w:tblPr>
       <w:tblGrid>
-        <w:gridCol w:w="1198"/>
-        <w:gridCol w:w="1199"/>
-        <w:gridCol w:w="1199"/>
-        <w:gridCol w:w="1199"/>
-        <w:gridCol w:w="1199"/>
-        <w:gridCol w:w="1199"/>
-        <w:gridCol w:w="1199"/>
-        <w:gridCol w:w="1199"/>
-        <w:gridCol w:w="1199"/>
+        <w:gridCol w:w="832"/>
+        <w:gridCol w:w="234"/>
+        <w:gridCol w:w="828"/>
+        <w:gridCol w:w="234"/>
+        <w:gridCol w:w="827"/>
+        <w:gridCol w:w="249"/>
+        <w:gridCol w:w="828"/>
+        <w:gridCol w:w="234"/>
+        <w:gridCol w:w="835"/>
+        <w:gridCol w:w="234"/>
+        <w:gridCol w:w="888"/>
+        <w:gridCol w:w="244"/>
+        <w:gridCol w:w="2361"/>
+        <w:gridCol w:w="1940"/>
       </w:tblGrid>
       <w:tr>
-        <w:tc>
-          <w:tcPr>
-            <w:tcW w:w="0" w:type="auto"/>
-            <w:gridSpan w:val="9"/>
-            <w:tcBorders>
-              <w:top w:val="single" w:sz="4" w:space="0" w:color="FFFFFF" w:themeColor="background1"/>
-              <w:bottom w:val="single" w:sz="4" w:space="0" w:color="FFFFFF" w:themeColor="background1"/>
-            </w:tcBorders>
-            <w:vAlign w:val="center"/>
+        <w:trPr>
+          <w:gridAfter w:val="1"/>
+          <w:wAfter w:w="1940" w:type="dxa"/>
+        </w:trPr>
+        <w:tc>
+          <w:tcPr>
+            <w:tcW w:w="8828" w:type="dxa"/>
+            <w:gridSpan w:val="13"/>
+            <w:tcBorders>
+              <w:top w:val="single" w:sz="4" w:space="0" w:color="FFFFFF" w:themeColor="background1"/>
+              <w:left w:val="single" w:sz="4" w:space="0" w:color="FFFFFF" w:themeColor="background1"/>
+              <w:bottom w:val="single" w:sz="4" w:space="0" w:color="FFFFFF" w:themeColor="background1"/>
+              <w:right w:val="single" w:sz="4" w:space="0" w:color="FFFFFF" w:themeColor="background1"/>
+            </w:tcBorders>
+            <w:vAlign w:val="center"/>
+            <w:hideMark/>
           </w:tcPr>
           <w:p>
             <w:pPr>
@@ -4635,169 +4730,236 @@
         </w:tc>
       </w:tr>
       <w:tr>
-        <w:tc>
-          <w:tcPr>
-            <w:tcW w:w="1198" w:type="dxa"/>
+        <w:trPr>
+          <w:trHeight w:val="125"/>
+        </w:trPr>
+        <w:tc>
+          <w:tcPr>
+            <w:tcW w:w="832" w:type="dxa"/>
             <w:tcBorders>
               <w:top w:val="single" w:sz="4" w:space="0" w:color="000000" w:themeColor="text1"/>
               <w:left w:val="single" w:sz="4" w:space="0" w:color="000000" w:themeColor="text1"/>
-              <w:bottom w:val="single" w:sz="4" w:space="0" w:color="auto"/>
-            </w:tcBorders>
-            <w:vAlign w:val="center"/>
-          </w:tcPr>
-          <w:p>
-            <w:pPr>
-              <w:jc w:val="center"/>
-              <w:rPr>
-                <w:sz w:val="18"/>
-                <w:szCs w:val="18"/>
-              </w:rPr>
-            </w:pPr>
-            <w:bookmarkStart w:id="38" w:name="cbA"/>
+              <w:bottom w:val="single" w:sz="4" w:space="0" w:color="000000" w:themeColor="text1"/>
+              <w:right w:val="single" w:sz="4" w:space="0" w:color="000000" w:themeColor="text1"/>
+            </w:tcBorders>
+            <w:vAlign w:val="center"/>
+          </w:tcPr>
+          <w:p>
+            <w:pPr>
+              <w:jc w:val="center"/>
+              <w:rPr>
+                <w:sz w:val="18"/>
+                <w:szCs w:val="18"/>
+              </w:rPr>
+            </w:pPr>
+            <w:bookmarkStart w:id="37" w:name="cbA"/>
+            <w:bookmarkEnd w:id="37"/>
+          </w:p>
+        </w:tc>
+        <w:tc>
+          <w:tcPr>
+            <w:tcW w:w="234" w:type="dxa"/>
+            <w:tcBorders>
+              <w:top w:val="single" w:sz="4" w:space="0" w:color="FFFFFF" w:themeColor="background1"/>
+              <w:left w:val="single" w:sz="4" w:space="0" w:color="000000" w:themeColor="text1"/>
+              <w:bottom w:val="single" w:sz="4" w:space="0" w:color="FFFFFF" w:themeColor="background1"/>
+              <w:right w:val="single" w:sz="4" w:space="0" w:color="000000" w:themeColor="text1"/>
+            </w:tcBorders>
+            <w:vAlign w:val="center"/>
+          </w:tcPr>
+          <w:p>
+            <w:pPr>
+              <w:jc w:val="center"/>
+              <w:rPr>
+                <w:sz w:val="18"/>
+                <w:szCs w:val="18"/>
+              </w:rPr>
+            </w:pPr>
+          </w:p>
+        </w:tc>
+        <w:tc>
+          <w:tcPr>
+            <w:tcW w:w="828" w:type="dxa"/>
+            <w:tcBorders>
+              <w:top w:val="single" w:sz="4" w:space="0" w:color="000000" w:themeColor="text1"/>
+              <w:left w:val="single" w:sz="4" w:space="0" w:color="000000" w:themeColor="text1"/>
+              <w:bottom w:val="single" w:sz="4" w:space="0" w:color="000000" w:themeColor="text1"/>
+              <w:right w:val="single" w:sz="4" w:space="0" w:color="000000" w:themeColor="text1"/>
+            </w:tcBorders>
+            <w:vAlign w:val="center"/>
+          </w:tcPr>
+          <w:p>
+            <w:pPr>
+              <w:jc w:val="center"/>
+              <w:rPr>
+                <w:sz w:val="18"/>
+                <w:szCs w:val="18"/>
+              </w:rPr>
+            </w:pPr>
+            <w:bookmarkStart w:id="38" w:name="cbB"/>
             <w:bookmarkEnd w:id="38"/>
           </w:p>
         </w:tc>
         <w:tc>
           <w:tcPr>
-            <w:tcW w:w="1199" w:type="dxa"/>
-            <w:tcBorders>
-              <w:top w:val="single" w:sz="4" w:space="0" w:color="FFFFFF" w:themeColor="background1"/>
-              <w:bottom w:val="single" w:sz="4" w:space="0" w:color="FFFFFF" w:themeColor="background1"/>
-            </w:tcBorders>
-          </w:tcPr>
-          <w:p>
-            <w:pPr>
-              <w:jc w:val="center"/>
-              <w:rPr>
-                <w:sz w:val="18"/>
-                <w:szCs w:val="18"/>
-              </w:rPr>
-            </w:pPr>
-          </w:p>
-        </w:tc>
-        <w:tc>
-          <w:tcPr>
-            <w:tcW w:w="1199" w:type="dxa"/>
+            <w:tcW w:w="234" w:type="dxa"/>
+            <w:tcBorders>
+              <w:top w:val="single" w:sz="4" w:space="0" w:color="FFFFFF" w:themeColor="background1"/>
+              <w:left w:val="single" w:sz="4" w:space="0" w:color="000000" w:themeColor="text1"/>
+              <w:bottom w:val="single" w:sz="4" w:space="0" w:color="FFFFFF" w:themeColor="background1"/>
+              <w:right w:val="single" w:sz="4" w:space="0" w:color="000000" w:themeColor="text1"/>
+            </w:tcBorders>
+            <w:vAlign w:val="center"/>
+          </w:tcPr>
+          <w:p>
+            <w:pPr>
+              <w:jc w:val="center"/>
+              <w:rPr>
+                <w:sz w:val="18"/>
+                <w:szCs w:val="18"/>
+              </w:rPr>
+            </w:pPr>
+          </w:p>
+        </w:tc>
+        <w:tc>
+          <w:tcPr>
+            <w:tcW w:w="827" w:type="dxa"/>
             <w:tcBorders>
               <w:top w:val="single" w:sz="4" w:space="0" w:color="000000" w:themeColor="text1"/>
-              <w:bottom w:val="single" w:sz="4" w:space="0" w:color="auto"/>
-            </w:tcBorders>
-            <w:vAlign w:val="center"/>
-          </w:tcPr>
-          <w:p>
-            <w:pPr>
-              <w:jc w:val="center"/>
-              <w:rPr>
-                <w:sz w:val="18"/>
-                <w:szCs w:val="18"/>
-              </w:rPr>
-            </w:pPr>
-            <w:bookmarkStart w:id="39" w:name="cbB"/>
+              <w:left w:val="single" w:sz="4" w:space="0" w:color="000000" w:themeColor="text1"/>
+              <w:bottom w:val="single" w:sz="4" w:space="0" w:color="000000" w:themeColor="text1"/>
+              <w:right w:val="single" w:sz="4" w:space="0" w:color="000000" w:themeColor="text1"/>
+            </w:tcBorders>
+            <w:vAlign w:val="center"/>
+          </w:tcPr>
+          <w:p>
+            <w:pPr>
+              <w:jc w:val="center"/>
+              <w:rPr>
+                <w:sz w:val="18"/>
+                <w:szCs w:val="18"/>
+              </w:rPr>
+            </w:pPr>
+            <w:bookmarkStart w:id="39" w:name="cbE"/>
             <w:bookmarkEnd w:id="39"/>
           </w:p>
         </w:tc>
         <w:tc>
           <w:tcPr>
-            <w:tcW w:w="1199" w:type="dxa"/>
-            <w:tcBorders>
-              <w:top w:val="single" w:sz="4" w:space="0" w:color="FFFFFF" w:themeColor="background1"/>
-              <w:bottom w:val="single" w:sz="4" w:space="0" w:color="FFFFFF" w:themeColor="background1"/>
-            </w:tcBorders>
-          </w:tcPr>
-          <w:p>
-            <w:pPr>
-              <w:jc w:val="center"/>
-              <w:rPr>
-                <w:sz w:val="18"/>
-                <w:szCs w:val="18"/>
-              </w:rPr>
-            </w:pPr>
-          </w:p>
-        </w:tc>
-        <w:tc>
-          <w:tcPr>
-            <w:tcW w:w="1199" w:type="dxa"/>
+            <w:tcW w:w="249" w:type="dxa"/>
+            <w:tcBorders>
+              <w:top w:val="single" w:sz="4" w:space="0" w:color="FFFFFF" w:themeColor="background1"/>
+              <w:left w:val="single" w:sz="4" w:space="0" w:color="000000" w:themeColor="text1"/>
+              <w:bottom w:val="single" w:sz="4" w:space="0" w:color="FFFFFF" w:themeColor="background1"/>
+              <w:right w:val="single" w:sz="4" w:space="0" w:color="000000" w:themeColor="text1"/>
+            </w:tcBorders>
+            <w:vAlign w:val="center"/>
+          </w:tcPr>
+          <w:p>
+            <w:pPr>
+              <w:jc w:val="center"/>
+              <w:rPr>
+                <w:sz w:val="18"/>
+                <w:szCs w:val="18"/>
+              </w:rPr>
+            </w:pPr>
+          </w:p>
+        </w:tc>
+        <w:tc>
+          <w:tcPr>
+            <w:tcW w:w="828" w:type="dxa"/>
             <w:tcBorders>
               <w:top w:val="single" w:sz="4" w:space="0" w:color="000000" w:themeColor="text1"/>
-              <w:bottom w:val="single" w:sz="4" w:space="0" w:color="auto"/>
-            </w:tcBorders>
-            <w:vAlign w:val="center"/>
-          </w:tcPr>
-          <w:p>
-            <w:pPr>
-              <w:jc w:val="center"/>
-              <w:rPr>
-                <w:sz w:val="18"/>
-                <w:szCs w:val="18"/>
-              </w:rPr>
-            </w:pPr>
-            <w:bookmarkStart w:id="40" w:name="cbE"/>
+              <w:left w:val="single" w:sz="4" w:space="0" w:color="000000" w:themeColor="text1"/>
+              <w:bottom w:val="single" w:sz="4" w:space="0" w:color="000000" w:themeColor="text1"/>
+              <w:right w:val="single" w:sz="4" w:space="0" w:color="000000" w:themeColor="text1"/>
+            </w:tcBorders>
+            <w:vAlign w:val="center"/>
+          </w:tcPr>
+          <w:p>
+            <w:pPr>
+              <w:jc w:val="center"/>
+              <w:rPr>
+                <w:sz w:val="18"/>
+                <w:szCs w:val="18"/>
+              </w:rPr>
+            </w:pPr>
+            <w:bookmarkStart w:id="40" w:name="cbC"/>
             <w:bookmarkEnd w:id="40"/>
           </w:p>
         </w:tc>
         <w:tc>
           <w:tcPr>
-            <w:tcW w:w="1199" w:type="dxa"/>
-            <w:tcBorders>
-              <w:top w:val="single" w:sz="4" w:space="0" w:color="FFFFFF" w:themeColor="background1"/>
-              <w:bottom w:val="single" w:sz="4" w:space="0" w:color="FFFFFF" w:themeColor="background1"/>
-            </w:tcBorders>
-          </w:tcPr>
-          <w:p>
-            <w:pPr>
-              <w:jc w:val="center"/>
-              <w:rPr>
-                <w:sz w:val="18"/>
-                <w:szCs w:val="18"/>
-              </w:rPr>
-            </w:pPr>
-          </w:p>
-        </w:tc>
-        <w:tc>
-          <w:tcPr>
-            <w:tcW w:w="1199" w:type="dxa"/>
+            <w:tcW w:w="234" w:type="dxa"/>
+            <w:tcBorders>
+              <w:top w:val="single" w:sz="4" w:space="0" w:color="FFFFFF" w:themeColor="background1"/>
+              <w:left w:val="single" w:sz="4" w:space="0" w:color="000000" w:themeColor="text1"/>
+              <w:bottom w:val="single" w:sz="4" w:space="0" w:color="FFFFFF" w:themeColor="background1"/>
+              <w:right w:val="single" w:sz="4" w:space="0" w:color="000000" w:themeColor="text1"/>
+            </w:tcBorders>
+            <w:vAlign w:val="center"/>
+          </w:tcPr>
+          <w:p>
+            <w:pPr>
+              <w:jc w:val="center"/>
+              <w:rPr>
+                <w:sz w:val="18"/>
+                <w:szCs w:val="18"/>
+              </w:rPr>
+            </w:pPr>
+          </w:p>
+        </w:tc>
+        <w:tc>
+          <w:tcPr>
+            <w:tcW w:w="835" w:type="dxa"/>
             <w:tcBorders>
               <w:top w:val="single" w:sz="4" w:space="0" w:color="000000" w:themeColor="text1"/>
-              <w:bottom w:val="single" w:sz="4" w:space="0" w:color="auto"/>
-            </w:tcBorders>
-            <w:vAlign w:val="center"/>
-          </w:tcPr>
-          <w:p>
-            <w:pPr>
-              <w:jc w:val="center"/>
-              <w:rPr>
-                <w:sz w:val="18"/>
-                <w:szCs w:val="18"/>
-              </w:rPr>
-            </w:pPr>
-            <w:bookmarkStart w:id="41" w:name="cbC"/>
+              <w:left w:val="single" w:sz="4" w:space="0" w:color="000000" w:themeColor="text1"/>
+              <w:bottom w:val="single" w:sz="4" w:space="0" w:color="000000" w:themeColor="text1"/>
+              <w:right w:val="single" w:sz="4" w:space="0" w:color="000000" w:themeColor="text1"/>
+            </w:tcBorders>
+            <w:vAlign w:val="center"/>
+          </w:tcPr>
+          <w:p>
+            <w:pPr>
+              <w:jc w:val="center"/>
+              <w:rPr>
+                <w:sz w:val="18"/>
+                <w:szCs w:val="18"/>
+              </w:rPr>
+            </w:pPr>
+            <w:bookmarkStart w:id="41" w:name="cbM"/>
             <w:bookmarkEnd w:id="41"/>
           </w:p>
         </w:tc>
         <w:tc>
           <w:tcPr>
-            <w:tcW w:w="1199" w:type="dxa"/>
-            <w:tcBorders>
-              <w:top w:val="single" w:sz="4" w:space="0" w:color="FFFFFF" w:themeColor="background1"/>
-              <w:bottom w:val="single" w:sz="4" w:space="0" w:color="FFFFFF" w:themeColor="background1"/>
-            </w:tcBorders>
-          </w:tcPr>
-          <w:p>
-            <w:pPr>
-              <w:jc w:val="center"/>
-              <w:rPr>
-                <w:sz w:val="18"/>
-                <w:szCs w:val="18"/>
-              </w:rPr>
-            </w:pPr>
-          </w:p>
-        </w:tc>
-        <w:tc>
-          <w:tcPr>
-            <w:tcW w:w="1199" w:type="dxa"/>
+            <w:tcW w:w="234" w:type="dxa"/>
+            <w:tcBorders>
+              <w:top w:val="single" w:sz="4" w:space="0" w:color="FFFFFF" w:themeColor="background1"/>
+              <w:left w:val="single" w:sz="4" w:space="0" w:color="000000" w:themeColor="text1"/>
+              <w:bottom w:val="single" w:sz="4" w:space="0" w:color="FFFFFF" w:themeColor="background1"/>
+              <w:right w:val="single" w:sz="4" w:space="0" w:color="000000" w:themeColor="text1"/>
+            </w:tcBorders>
+            <w:vAlign w:val="center"/>
+          </w:tcPr>
+          <w:p>
+            <w:pPr>
+              <w:jc w:val="center"/>
+              <w:rPr>
+                <w:sz w:val="18"/>
+                <w:szCs w:val="18"/>
+              </w:rPr>
+            </w:pPr>
+          </w:p>
+        </w:tc>
+        <w:tc>
+          <w:tcPr>
+            <w:tcW w:w="888" w:type="dxa"/>
             <w:tcBorders>
               <w:top w:val="single" w:sz="4" w:space="0" w:color="000000" w:themeColor="text1"/>
-              <w:bottom w:val="single" w:sz="4" w:space="0" w:color="auto"/>
+              <w:left w:val="single" w:sz="4" w:space="0" w:color="000000" w:themeColor="text1"/>
+              <w:bottom w:val="single" w:sz="4" w:space="0" w:color="000000" w:themeColor="text1"/>
               <w:right w:val="single" w:sz="4" w:space="0" w:color="000000" w:themeColor="text1"/>
             </w:tcBorders>
             <w:vAlign w:val="center"/>
@@ -4810,21 +4972,76 @@
                 <w:szCs w:val="18"/>
               </w:rPr>
             </w:pPr>
-            <w:bookmarkStart w:id="42" w:name="cbM"/>
+            <w:bookmarkStart w:id="42" w:name="cbNinguna"/>
             <w:bookmarkEnd w:id="42"/>
+          </w:p>
+        </w:tc>
+        <w:tc>
+          <w:tcPr>
+            <w:tcW w:w="244" w:type="dxa"/>
+            <w:tcBorders>
+              <w:top w:val="single" w:sz="4" w:space="0" w:color="FFFFFF" w:themeColor="background1"/>
+              <w:left w:val="single" w:sz="4" w:space="0" w:color="000000" w:themeColor="text1"/>
+              <w:bottom w:val="single" w:sz="4" w:space="0" w:color="FFFFFF" w:themeColor="background1"/>
+              <w:right w:val="single" w:sz="4" w:space="0" w:color="auto"/>
+            </w:tcBorders>
+            <w:vAlign w:val="center"/>
+          </w:tcPr>
+          <w:p>
+            <w:pPr>
+              <w:jc w:val="center"/>
+              <w:rPr>
+                <w:sz w:val="18"/>
+                <w:szCs w:val="18"/>
+              </w:rPr>
+            </w:pPr>
+          </w:p>
+        </w:tc>
+        <w:tc>
+          <w:tcPr>
+            <w:tcW w:w="4301" w:type="dxa"/>
+            <w:gridSpan w:val="2"/>
+            <w:vMerge w:val="restart"/>
+            <w:tcBorders>
+              <w:top w:val="single" w:sz="4" w:space="0" w:color="auto"/>
+              <w:right w:val="single" w:sz="4" w:space="0" w:color="auto"/>
+            </w:tcBorders>
+            <w:shd w:val="clear" w:color="auto" w:fill="auto"/>
+          </w:tcPr>
+          <w:p>
+            <w:pPr>
+              <w:rPr>
+                <w:sz w:val="18"/>
+                <w:szCs w:val="20"/>
+              </w:rPr>
+            </w:pPr>
+            <w:bookmarkStart w:id="43" w:name="rtb1"/>
+            <w:bookmarkEnd w:id="43"/>
+            <w:r>
+              <w:rPr>
+                <w:sz w:val="18"/>
+                <w:szCs w:val="20"/>
+              </w:rPr>
+              <w:t xml:space="preserve"> </w:t>
+            </w:r>
           </w:p>
         </w:tc>
       </w:tr>
       <w:tr>
-        <w:tc>
-          <w:tcPr>
-            <w:tcW w:w="1198" w:type="dxa"/>
-            <w:tcBorders>
-              <w:top w:val="single" w:sz="4" w:space="0" w:color="auto"/>
-              <w:left w:val="single" w:sz="4" w:space="0" w:color="FFFFFF" w:themeColor="background1"/>
-              <w:bottom w:val="single" w:sz="4" w:space="0" w:color="FFFFFF" w:themeColor="background1"/>
-              <w:right w:val="single" w:sz="4" w:space="0" w:color="FFFFFF" w:themeColor="background1"/>
-            </w:tcBorders>
+        <w:trPr>
+          <w:trHeight w:val="125"/>
+        </w:trPr>
+        <w:tc>
+          <w:tcPr>
+            <w:tcW w:w="832" w:type="dxa"/>
+            <w:tcBorders>
+              <w:top w:val="single" w:sz="4" w:space="0" w:color="FFFFFF" w:themeColor="background1"/>
+              <w:left w:val="single" w:sz="4" w:space="0" w:color="FFFFFF" w:themeColor="background1"/>
+              <w:bottom w:val="single" w:sz="4" w:space="0" w:color="FFFFFF" w:themeColor="background1"/>
+              <w:right w:val="single" w:sz="4" w:space="0" w:color="FFFFFF" w:themeColor="background1"/>
+            </w:tcBorders>
+            <w:vAlign w:val="center"/>
+            <w:hideMark/>
           </w:tcPr>
           <w:p>
             <w:pPr>
@@ -4845,33 +5062,36 @@
         </w:tc>
         <w:tc>
           <w:tcPr>
-            <w:tcW w:w="1199" w:type="dxa"/>
-            <w:tcBorders>
-              <w:top w:val="single" w:sz="4" w:space="0" w:color="FFFFFF" w:themeColor="background1"/>
-              <w:left w:val="single" w:sz="4" w:space="0" w:color="FFFFFF" w:themeColor="background1"/>
-              <w:bottom w:val="single" w:sz="4" w:space="0" w:color="FFFFFF" w:themeColor="background1"/>
-              <w:right w:val="single" w:sz="4" w:space="0" w:color="FFFFFF" w:themeColor="background1"/>
-            </w:tcBorders>
-          </w:tcPr>
-          <w:p>
-            <w:pPr>
-              <w:jc w:val="center"/>
-              <w:rPr>
-                <w:sz w:val="18"/>
-                <w:szCs w:val="18"/>
-              </w:rPr>
-            </w:pPr>
-          </w:p>
-        </w:tc>
-        <w:tc>
-          <w:tcPr>
-            <w:tcW w:w="1199" w:type="dxa"/>
-            <w:tcBorders>
-              <w:top w:val="single" w:sz="4" w:space="0" w:color="auto"/>
-              <w:left w:val="single" w:sz="4" w:space="0" w:color="FFFFFF" w:themeColor="background1"/>
-              <w:bottom w:val="single" w:sz="4" w:space="0" w:color="FFFFFF" w:themeColor="background1"/>
-              <w:right w:val="single" w:sz="4" w:space="0" w:color="FFFFFF" w:themeColor="background1"/>
-            </w:tcBorders>
+            <w:tcW w:w="234" w:type="dxa"/>
+            <w:tcBorders>
+              <w:top w:val="single" w:sz="4" w:space="0" w:color="FFFFFF" w:themeColor="background1"/>
+              <w:left w:val="single" w:sz="4" w:space="0" w:color="FFFFFF" w:themeColor="background1"/>
+              <w:bottom w:val="single" w:sz="4" w:space="0" w:color="FFFFFF" w:themeColor="background1"/>
+              <w:right w:val="single" w:sz="4" w:space="0" w:color="FFFFFF" w:themeColor="background1"/>
+            </w:tcBorders>
+            <w:vAlign w:val="center"/>
+          </w:tcPr>
+          <w:p>
+            <w:pPr>
+              <w:jc w:val="center"/>
+              <w:rPr>
+                <w:sz w:val="18"/>
+                <w:szCs w:val="18"/>
+              </w:rPr>
+            </w:pPr>
+          </w:p>
+        </w:tc>
+        <w:tc>
+          <w:tcPr>
+            <w:tcW w:w="828" w:type="dxa"/>
+            <w:tcBorders>
+              <w:top w:val="single" w:sz="4" w:space="0" w:color="FFFFFF" w:themeColor="background1"/>
+              <w:left w:val="single" w:sz="4" w:space="0" w:color="FFFFFF" w:themeColor="background1"/>
+              <w:bottom w:val="single" w:sz="4" w:space="0" w:color="FFFFFF" w:themeColor="background1"/>
+              <w:right w:val="single" w:sz="4" w:space="0" w:color="FFFFFF" w:themeColor="background1"/>
+            </w:tcBorders>
+            <w:vAlign w:val="center"/>
+            <w:hideMark/>
           </w:tcPr>
           <w:p>
             <w:pPr>
@@ -4892,33 +5112,36 @@
         </w:tc>
         <w:tc>
           <w:tcPr>
-            <w:tcW w:w="1199" w:type="dxa"/>
-            <w:tcBorders>
-              <w:top w:val="single" w:sz="4" w:space="0" w:color="FFFFFF" w:themeColor="background1"/>
-              <w:left w:val="single" w:sz="4" w:space="0" w:color="FFFFFF" w:themeColor="background1"/>
-              <w:bottom w:val="single" w:sz="4" w:space="0" w:color="FFFFFF" w:themeColor="background1"/>
-              <w:right w:val="single" w:sz="4" w:space="0" w:color="FFFFFF" w:themeColor="background1"/>
-            </w:tcBorders>
-          </w:tcPr>
-          <w:p>
-            <w:pPr>
-              <w:jc w:val="center"/>
-              <w:rPr>
-                <w:sz w:val="18"/>
-                <w:szCs w:val="18"/>
-              </w:rPr>
-            </w:pPr>
-          </w:p>
-        </w:tc>
-        <w:tc>
-          <w:tcPr>
-            <w:tcW w:w="1199" w:type="dxa"/>
-            <w:tcBorders>
-              <w:top w:val="single" w:sz="4" w:space="0" w:color="auto"/>
-              <w:left w:val="single" w:sz="4" w:space="0" w:color="FFFFFF" w:themeColor="background1"/>
-              <w:bottom w:val="single" w:sz="4" w:space="0" w:color="FFFFFF" w:themeColor="background1"/>
-              <w:right w:val="single" w:sz="4" w:space="0" w:color="FFFFFF" w:themeColor="background1"/>
-            </w:tcBorders>
+            <w:tcW w:w="234" w:type="dxa"/>
+            <w:tcBorders>
+              <w:top w:val="single" w:sz="4" w:space="0" w:color="FFFFFF" w:themeColor="background1"/>
+              <w:left w:val="single" w:sz="4" w:space="0" w:color="FFFFFF" w:themeColor="background1"/>
+              <w:bottom w:val="single" w:sz="4" w:space="0" w:color="FFFFFF" w:themeColor="background1"/>
+              <w:right w:val="single" w:sz="4" w:space="0" w:color="FFFFFF" w:themeColor="background1"/>
+            </w:tcBorders>
+            <w:vAlign w:val="center"/>
+          </w:tcPr>
+          <w:p>
+            <w:pPr>
+              <w:jc w:val="center"/>
+              <w:rPr>
+                <w:sz w:val="18"/>
+                <w:szCs w:val="18"/>
+              </w:rPr>
+            </w:pPr>
+          </w:p>
+        </w:tc>
+        <w:tc>
+          <w:tcPr>
+            <w:tcW w:w="827" w:type="dxa"/>
+            <w:tcBorders>
+              <w:top w:val="single" w:sz="4" w:space="0" w:color="FFFFFF" w:themeColor="background1"/>
+              <w:left w:val="single" w:sz="4" w:space="0" w:color="FFFFFF" w:themeColor="background1"/>
+              <w:bottom w:val="single" w:sz="4" w:space="0" w:color="FFFFFF" w:themeColor="background1"/>
+              <w:right w:val="single" w:sz="4" w:space="0" w:color="FFFFFF" w:themeColor="background1"/>
+            </w:tcBorders>
+            <w:vAlign w:val="center"/>
+            <w:hideMark/>
           </w:tcPr>
           <w:p>
             <w:pPr>
@@ -4939,33 +5162,36 @@
         </w:tc>
         <w:tc>
           <w:tcPr>
-            <w:tcW w:w="1199" w:type="dxa"/>
-            <w:tcBorders>
-              <w:top w:val="single" w:sz="4" w:space="0" w:color="FFFFFF" w:themeColor="background1"/>
-              <w:left w:val="single" w:sz="4" w:space="0" w:color="FFFFFF" w:themeColor="background1"/>
-              <w:bottom w:val="single" w:sz="4" w:space="0" w:color="FFFFFF" w:themeColor="background1"/>
-              <w:right w:val="single" w:sz="4" w:space="0" w:color="FFFFFF" w:themeColor="background1"/>
-            </w:tcBorders>
-          </w:tcPr>
-          <w:p>
-            <w:pPr>
-              <w:jc w:val="center"/>
-              <w:rPr>
-                <w:sz w:val="18"/>
-                <w:szCs w:val="18"/>
-              </w:rPr>
-            </w:pPr>
-          </w:p>
-        </w:tc>
-        <w:tc>
-          <w:tcPr>
-            <w:tcW w:w="1199" w:type="dxa"/>
-            <w:tcBorders>
-              <w:top w:val="single" w:sz="4" w:space="0" w:color="auto"/>
-              <w:left w:val="single" w:sz="4" w:space="0" w:color="FFFFFF" w:themeColor="background1"/>
-              <w:bottom w:val="single" w:sz="4" w:space="0" w:color="FFFFFF" w:themeColor="background1"/>
-              <w:right w:val="single" w:sz="4" w:space="0" w:color="FFFFFF" w:themeColor="background1"/>
-            </w:tcBorders>
+            <w:tcW w:w="249" w:type="dxa"/>
+            <w:tcBorders>
+              <w:top w:val="single" w:sz="4" w:space="0" w:color="FFFFFF" w:themeColor="background1"/>
+              <w:left w:val="single" w:sz="4" w:space="0" w:color="FFFFFF" w:themeColor="background1"/>
+              <w:bottom w:val="single" w:sz="4" w:space="0" w:color="FFFFFF" w:themeColor="background1"/>
+              <w:right w:val="single" w:sz="4" w:space="0" w:color="FFFFFF" w:themeColor="background1"/>
+            </w:tcBorders>
+            <w:vAlign w:val="center"/>
+          </w:tcPr>
+          <w:p>
+            <w:pPr>
+              <w:jc w:val="center"/>
+              <w:rPr>
+                <w:sz w:val="18"/>
+                <w:szCs w:val="18"/>
+              </w:rPr>
+            </w:pPr>
+          </w:p>
+        </w:tc>
+        <w:tc>
+          <w:tcPr>
+            <w:tcW w:w="828" w:type="dxa"/>
+            <w:tcBorders>
+              <w:top w:val="single" w:sz="4" w:space="0" w:color="FFFFFF" w:themeColor="background1"/>
+              <w:left w:val="single" w:sz="4" w:space="0" w:color="FFFFFF" w:themeColor="background1"/>
+              <w:bottom w:val="single" w:sz="4" w:space="0" w:color="FFFFFF" w:themeColor="background1"/>
+              <w:right w:val="single" w:sz="4" w:space="0" w:color="FFFFFF" w:themeColor="background1"/>
+            </w:tcBorders>
+            <w:vAlign w:val="center"/>
+            <w:hideMark/>
           </w:tcPr>
           <w:p>
             <w:pPr>
@@ -4986,32 +5212,36 @@
         </w:tc>
         <w:tc>
           <w:tcPr>
-            <w:tcW w:w="1199" w:type="dxa"/>
-            <w:tcBorders>
-              <w:top w:val="single" w:sz="4" w:space="0" w:color="FFFFFF" w:themeColor="background1"/>
-              <w:left w:val="single" w:sz="4" w:space="0" w:color="FFFFFF" w:themeColor="background1"/>
-              <w:bottom w:val="single" w:sz="4" w:space="0" w:color="FFFFFF" w:themeColor="background1"/>
-              <w:right w:val="single" w:sz="4" w:space="0" w:color="FFFFFF" w:themeColor="background1"/>
-            </w:tcBorders>
-          </w:tcPr>
-          <w:p>
-            <w:pPr>
-              <w:jc w:val="center"/>
-              <w:rPr>
-                <w:sz w:val="18"/>
-                <w:szCs w:val="18"/>
-              </w:rPr>
-            </w:pPr>
-          </w:p>
-        </w:tc>
-        <w:tc>
-          <w:tcPr>
-            <w:tcW w:w="1199" w:type="dxa"/>
-            <w:tcBorders>
-              <w:top w:val="single" w:sz="4" w:space="0" w:color="auto"/>
-              <w:left w:val="single" w:sz="4" w:space="0" w:color="FFFFFF" w:themeColor="background1"/>
-              <w:bottom w:val="single" w:sz="4" w:space="0" w:color="FFFFFF" w:themeColor="background1"/>
-            </w:tcBorders>
+            <w:tcW w:w="234" w:type="dxa"/>
+            <w:tcBorders>
+              <w:top w:val="single" w:sz="4" w:space="0" w:color="FFFFFF" w:themeColor="background1"/>
+              <w:left w:val="single" w:sz="4" w:space="0" w:color="FFFFFF" w:themeColor="background1"/>
+              <w:bottom w:val="single" w:sz="4" w:space="0" w:color="FFFFFF" w:themeColor="background1"/>
+              <w:right w:val="single" w:sz="4" w:space="0" w:color="FFFFFF" w:themeColor="background1"/>
+            </w:tcBorders>
+            <w:vAlign w:val="center"/>
+          </w:tcPr>
+          <w:p>
+            <w:pPr>
+              <w:jc w:val="center"/>
+              <w:rPr>
+                <w:sz w:val="18"/>
+                <w:szCs w:val="18"/>
+              </w:rPr>
+            </w:pPr>
+          </w:p>
+        </w:tc>
+        <w:tc>
+          <w:tcPr>
+            <w:tcW w:w="835" w:type="dxa"/>
+            <w:tcBorders>
+              <w:top w:val="single" w:sz="4" w:space="0" w:color="FFFFFF" w:themeColor="background1"/>
+              <w:left w:val="single" w:sz="4" w:space="0" w:color="FFFFFF" w:themeColor="background1"/>
+              <w:bottom w:val="single" w:sz="4" w:space="0" w:color="FFFFFF" w:themeColor="background1"/>
+              <w:right w:val="single" w:sz="4" w:space="0" w:color="FFFFFF" w:themeColor="background1"/>
+            </w:tcBorders>
+            <w:vAlign w:val="center"/>
+            <w:hideMark/>
           </w:tcPr>
           <w:p>
             <w:pPr>
@@ -5028,19 +5258,102 @@
               </w:rPr>
               <w:t>M</w:t>
             </w:r>
+          </w:p>
+        </w:tc>
+        <w:tc>
+          <w:tcPr>
+            <w:tcW w:w="234" w:type="dxa"/>
+            <w:tcBorders>
+              <w:top w:val="single" w:sz="4" w:space="0" w:color="FFFFFF" w:themeColor="background1"/>
+              <w:left w:val="single" w:sz="4" w:space="0" w:color="FFFFFF" w:themeColor="background1"/>
+              <w:bottom w:val="single" w:sz="4" w:space="0" w:color="FFFFFF" w:themeColor="background1"/>
+              <w:right w:val="single" w:sz="4" w:space="0" w:color="FFFFFF" w:themeColor="background1"/>
+            </w:tcBorders>
+            <w:vAlign w:val="center"/>
+          </w:tcPr>
+          <w:p>
+            <w:pPr>
+              <w:jc w:val="center"/>
+              <w:rPr>
+                <w:sz w:val="18"/>
+                <w:szCs w:val="18"/>
+              </w:rPr>
+            </w:pPr>
+          </w:p>
+        </w:tc>
+        <w:tc>
+          <w:tcPr>
+            <w:tcW w:w="888" w:type="dxa"/>
+            <w:tcBorders>
+              <w:top w:val="single" w:sz="4" w:space="0" w:color="FFFFFF" w:themeColor="background1"/>
+              <w:left w:val="single" w:sz="4" w:space="0" w:color="FFFFFF" w:themeColor="background1"/>
+              <w:bottom w:val="single" w:sz="4" w:space="0" w:color="FFFFFF" w:themeColor="background1"/>
+              <w:right w:val="single" w:sz="4" w:space="0" w:color="FFFFFF" w:themeColor="background1"/>
+            </w:tcBorders>
+            <w:vAlign w:val="center"/>
+            <w:hideMark/>
+          </w:tcPr>
+          <w:p>
+            <w:pPr>
+              <w:jc w:val="center"/>
+              <w:rPr>
+                <w:sz w:val="18"/>
+                <w:szCs w:val="18"/>
+              </w:rPr>
+            </w:pPr>
+            <w:r>
+              <w:rPr>
+                <w:sz w:val="18"/>
+                <w:szCs w:val="18"/>
+              </w:rPr>
+              <w:t>Ninguna</w:t>
+            </w:r>
+          </w:p>
+        </w:tc>
+        <w:tc>
+          <w:tcPr>
+            <w:tcW w:w="244" w:type="dxa"/>
+            <w:tcBorders>
+              <w:top w:val="single" w:sz="4" w:space="0" w:color="FFFFFF" w:themeColor="background1"/>
+              <w:left w:val="single" w:sz="4" w:space="0" w:color="FFFFFF" w:themeColor="background1"/>
+              <w:bottom w:val="single" w:sz="4" w:space="0" w:color="FFFFFF" w:themeColor="background1"/>
+              <w:right w:val="single" w:sz="4" w:space="0" w:color="auto"/>
+            </w:tcBorders>
+            <w:vAlign w:val="center"/>
+          </w:tcPr>
+          <w:p>
+            <w:pPr>
+              <w:jc w:val="center"/>
+              <w:rPr>
+                <w:sz w:val="18"/>
+                <w:szCs w:val="18"/>
+              </w:rPr>
+            </w:pPr>
+          </w:p>
+        </w:tc>
+        <w:tc>
+          <w:tcPr>
+            <w:tcW w:w="4301" w:type="dxa"/>
+            <w:gridSpan w:val="2"/>
+            <w:vMerge/>
+            <w:tcBorders>
+              <w:bottom w:val="single" w:sz="4" w:space="0" w:color="auto"/>
+              <w:right w:val="single" w:sz="4" w:space="0" w:color="auto"/>
+            </w:tcBorders>
+            <w:shd w:val="clear" w:color="auto" w:fill="auto"/>
+          </w:tcPr>
+          <w:p>
+            <w:pPr>
+              <w:rPr>
+                <w:sz w:val="18"/>
+                <w:szCs w:val="20"/>
+                <w:lang w:val="en-US"/>
+              </w:rPr>
+            </w:pPr>
           </w:p>
         </w:tc>
       </w:tr>
     </w:tbl>
-    <w:p>
-      <w:pPr>
-        <w:spacing w:after="0"/>
-        <w:jc w:val="center"/>
-        <w:rPr>
-          <w:sz w:val="8"/>
-        </w:rPr>
-      </w:pPr>
-    </w:p>
     <w:tbl>
       <w:tblPr>
         <w:tblStyle w:val="Tablaconcuadrcula"/>
@@ -5048,26 +5361,27 @@
         <w:tblLook w:val="04A0" w:firstRow="1" w:lastRow="0" w:firstColumn="1" w:lastColumn="0" w:noHBand="0" w:noVBand="1"/>
       </w:tblPr>
       <w:tblGrid>
-        <w:gridCol w:w="10790"/>
+        <w:gridCol w:w="7508"/>
+        <w:gridCol w:w="3282"/>
       </w:tblGrid>
       <w:tr>
         <w:tc>
           <w:tcPr>
             <w:tcW w:w="10790" w:type="dxa"/>
-            <w:tcBorders>
-              <w:top w:val="single" w:sz="4" w:space="0" w:color="FFFFFF" w:themeColor="background1"/>
-              <w:left w:val="single" w:sz="4" w:space="0" w:color="FFFFFF" w:themeColor="background1"/>
-              <w:bottom w:val="single" w:sz="4" w:space="0" w:color="FFFFFF" w:themeColor="background1"/>
-              <w:right w:val="single" w:sz="4" w:space="0" w:color="FFFFFF" w:themeColor="background1"/>
-            </w:tcBorders>
-          </w:tcPr>
-          <w:p>
-            <w:r>
-              <w:rPr>
-                <w:sz w:val="20"/>
-              </w:rPr>
-              <w:t>Observaciones:</w:t>
-            </w:r>
+            <w:gridSpan w:val="2"/>
+            <w:tcBorders>
+              <w:top w:val="single" w:sz="4" w:space="0" w:color="FFFFFF" w:themeColor="background1"/>
+              <w:left w:val="single" w:sz="4" w:space="0" w:color="FFFFFF" w:themeColor="background1"/>
+              <w:bottom w:val="single" w:sz="4" w:space="0" w:color="FFFFFF" w:themeColor="background1"/>
+              <w:right w:val="single" w:sz="4" w:space="0" w:color="FFFFFF" w:themeColor="background1"/>
+            </w:tcBorders>
+          </w:tcPr>
+          <w:p>
+            <w:pPr>
+              <w:rPr>
+                <w:sz w:val="10"/>
+              </w:rPr>
+            </w:pPr>
           </w:p>
         </w:tc>
       </w:tr>
@@ -5075,6 +5389,7 @@
         <w:tc>
           <w:tcPr>
             <w:tcW w:w="10790" w:type="dxa"/>
+            <w:gridSpan w:val="2"/>
             <w:tcBorders>
               <w:top w:val="single" w:sz="4" w:space="0" w:color="FFFFFF" w:themeColor="background1"/>
               <w:left w:val="single" w:sz="4" w:space="0" w:color="FFFFFF" w:themeColor="background1"/>
@@ -5093,19 +5408,46 @@
       <w:tr>
         <w:tc>
           <w:tcPr>
-            <w:tcW w:w="10790" w:type="dxa"/>
-            <w:vAlign w:val="center"/>
-          </w:tcPr>
-          <w:p>
-            <w:pPr>
-              <w:rPr>
-                <w:sz w:val="18"/>
-              </w:rPr>
-            </w:pPr>
-            <w:bookmarkStart w:id="43" w:name="cbNinguna"/>
+            <w:tcW w:w="7508" w:type="dxa"/>
+            <w:vAlign w:val="center"/>
+          </w:tcPr>
+          <w:p>
+            <w:pPr>
+              <w:rPr>
+                <w:sz w:val="18"/>
+              </w:rPr>
+            </w:pPr>
             <w:bookmarkStart w:id="44" w:name="UNO"/>
-            <w:bookmarkEnd w:id="43"/>
             <w:bookmarkEnd w:id="44"/>
+          </w:p>
+          <w:p>
+            <w:pPr>
+              <w:rPr>
+                <w:sz w:val="18"/>
+              </w:rPr>
+            </w:pPr>
+          </w:p>
+          <w:p>
+            <w:pPr>
+              <w:rPr>
+                <w:sz w:val="18"/>
+              </w:rPr>
+            </w:pPr>
+            <w:bookmarkStart w:id="45" w:name="_GoBack"/>
+            <w:bookmarkEnd w:id="45"/>
+          </w:p>
+        </w:tc>
+        <w:tc>
+          <w:tcPr>
+            <w:tcW w:w="3282" w:type="dxa"/>
+            <w:vAlign w:val="center"/>
+          </w:tcPr>
+          <w:p>
+            <w:pPr>
+              <w:rPr>
+                <w:sz w:val="18"/>
+              </w:rPr>
+            </w:pPr>
           </w:p>
         </w:tc>
       </w:tr>
@@ -5113,7 +5455,7 @@
     <w:p/>
     <w:sectPr>
       <w:pgSz w:w="12240" w:h="15840"/>
-      <w:pgMar w:top="720" w:right="720" w:bottom="720" w:left="720" w:header="708" w:footer="708" w:gutter="0"/>
+      <w:pgMar w:top="568" w:right="720" w:bottom="426" w:left="720" w:header="708" w:footer="708" w:gutter="0"/>
       <w:cols w:space="708"/>
       <w:docGrid w:linePitch="360"/>
     </w:sectPr>
@@ -5564,6 +5906,27 @@
       </w:tblBorders>
     </w:tblPr>
   </w:style>
+  <w:style w:type="table" w:customStyle="1" w:styleId="Tablaconcuadrcula1">
+    <w:name w:val="Tabla con cuadrícula1"/>
+    <w:basedOn w:val="Tablanormal"/>
+    <w:next w:val="Tablaconcuadrcula"/>
+    <w:uiPriority w:val="39"/>
+    <w:rsid w:val="005B129B"/>
+    <w:pPr>
+      <w:spacing w:after="0" w:line="240" w:lineRule="auto"/>
+    </w:pPr>
+    <w:tblPr>
+      <w:tblInd w:w="0" w:type="nil"/>
+      <w:tblBorders>
+        <w:top w:val="single" w:sz="4" w:space="0" w:color="auto"/>
+        <w:left w:val="single" w:sz="4" w:space="0" w:color="auto"/>
+        <w:bottom w:val="single" w:sz="4" w:space="0" w:color="auto"/>
+        <w:right w:val="single" w:sz="4" w:space="0" w:color="auto"/>
+        <w:insideH w:val="single" w:sz="4" w:space="0" w:color="auto"/>
+        <w:insideV w:val="single" w:sz="4" w:space="0" w:color="auto"/>
+      </w:tblBorders>
+    </w:tblPr>
+  </w:style>
 </w:styles>
 </file>
 
@@ -5833,7 +6196,7 @@
 </file>
 
 <file path=customXml/itemProps1.xml><?xml version="1.0" encoding="utf-8"?>
-<ds:datastoreItem xmlns:ds="http://schemas.openxmlformats.org/officeDocument/2006/customXml" ds:itemID="{6C28DE01-2EDA-457C-BD61-2C7A79AE18C6}">
+<ds:datastoreItem xmlns:ds="http://schemas.openxmlformats.org/officeDocument/2006/customXml" ds:itemID="{2A45AE91-44B7-45BC-B1D7-E6F3DD14D857}">
   <ds:schemaRefs>
     <ds:schemaRef ds:uri="http://schemas.openxmlformats.org/officeDocument/2006/bibliography"/>
   </ds:schemaRefs>

</xml_diff>

<commit_message>
Se arregló la creación de reportes en Word y la conversión a PDF, también se arregló el mensaje de la edad, cuando la imagen se pega en word ya tiene un tamaña establecido por lo que el documento ya no se mueve.
</commit_message>
<xml_diff>
--- a/CERTIFICADO_DE_LICENCIA/Recursos/Reportes/Plantilla.docx
+++ b/CERTIFICADO_DE_LICENCIA/Recursos/Reportes/Plantilla.docx
@@ -1,6 +1,6 @@
 
 <file path=word/document.xml><?xml version="1.0" encoding="utf-8"?>
-<w:document xmlns:wpc="http://schemas.microsoft.com/office/word/2010/wordprocessingCanvas" xmlns:cx="http://schemas.microsoft.com/office/drawing/2014/chartex" xmlns:cx1="http://schemas.microsoft.com/office/drawing/2015/9/8/chartex" xmlns:mc="http://schemas.openxmlformats.org/markup-compatibility/2006" xmlns:o="urn:schemas-microsoft-com:office:office" xmlns:r="http://schemas.openxmlformats.org/officeDocument/2006/relationships" xmlns:m="http://schemas.openxmlformats.org/officeDocument/2006/math" xmlns:v="urn:schemas-microsoft-com:vml" xmlns:wp14="http://schemas.microsoft.com/office/word/2010/wordprocessingDrawing" xmlns:wp="http://schemas.openxmlformats.org/drawingml/2006/wordprocessingDrawing" xmlns:w10="urn:schemas-microsoft-com:office:word" xmlns:w="http://schemas.openxmlformats.org/wordprocessingml/2006/main" xmlns:w14="http://schemas.microsoft.com/office/word/2010/wordml" xmlns:w15="http://schemas.microsoft.com/office/word/2012/wordml" xmlns:w16se="http://schemas.microsoft.com/office/word/2015/wordml/symex" xmlns:wpg="http://schemas.microsoft.com/office/word/2010/wordprocessingGroup" xmlns:wpi="http://schemas.microsoft.com/office/word/2010/wordprocessingInk" xmlns:wne="http://schemas.microsoft.com/office/word/2006/wordml" xmlns:wps="http://schemas.microsoft.com/office/word/2010/wordprocessingShape" mc:Ignorable="w14 w15 w16se wp14">
+<w:document xmlns:wpc="http://schemas.microsoft.com/office/word/2010/wordprocessingCanvas" xmlns:cx="http://schemas.microsoft.com/office/drawing/2014/chartex" xmlns:cx1="http://schemas.microsoft.com/office/drawing/2015/9/8/chartex" xmlns:cx2="http://schemas.microsoft.com/office/drawing/2015/10/21/chartex" xmlns:cx3="http://schemas.microsoft.com/office/drawing/2016/5/9/chartex" xmlns:cx4="http://schemas.microsoft.com/office/drawing/2016/5/10/chartex" xmlns:cx5="http://schemas.microsoft.com/office/drawing/2016/5/11/chartex" xmlns:cx6="http://schemas.microsoft.com/office/drawing/2016/5/12/chartex" xmlns:cx7="http://schemas.microsoft.com/office/drawing/2016/5/13/chartex" xmlns:cx8="http://schemas.microsoft.com/office/drawing/2016/5/14/chartex" xmlns:mc="http://schemas.openxmlformats.org/markup-compatibility/2006" xmlns:aink="http://schemas.microsoft.com/office/drawing/2016/ink" xmlns:am3d="http://schemas.microsoft.com/office/drawing/2017/model3d" xmlns:o="urn:schemas-microsoft-com:office:office" xmlns:oel="http://schemas.microsoft.com/office/2019/extlst" xmlns:r="http://schemas.openxmlformats.org/officeDocument/2006/relationships" xmlns:m="http://schemas.openxmlformats.org/officeDocument/2006/math" xmlns:v="urn:schemas-microsoft-com:vml" xmlns:wp14="http://schemas.microsoft.com/office/word/2010/wordprocessingDrawing" xmlns:wp="http://schemas.openxmlformats.org/drawingml/2006/wordprocessingDrawing" xmlns:w10="urn:schemas-microsoft-com:office:word" xmlns:w="http://schemas.openxmlformats.org/wordprocessingml/2006/main" xmlns:w14="http://schemas.microsoft.com/office/word/2010/wordml" xmlns:w15="http://schemas.microsoft.com/office/word/2012/wordml" xmlns:w16cex="http://schemas.microsoft.com/office/word/2018/wordml/cex" xmlns:w16cid="http://schemas.microsoft.com/office/word/2016/wordml/cid" xmlns:w16="http://schemas.microsoft.com/office/word/2018/wordml" xmlns:w16du="http://schemas.microsoft.com/office/word/2023/wordml/word16du" xmlns:w16sdtdh="http://schemas.microsoft.com/office/word/2020/wordml/sdtdatahash" xmlns:w16se="http://schemas.microsoft.com/office/word/2015/wordml/symex" xmlns:wpg="http://schemas.microsoft.com/office/word/2010/wordprocessingGroup" xmlns:wpi="http://schemas.microsoft.com/office/word/2010/wordprocessingInk" xmlns:wne="http://schemas.microsoft.com/office/word/2006/wordml" xmlns:wps="http://schemas.microsoft.com/office/word/2010/wordprocessingShape" mc:Ignorable="w14 w15 w16se w16cid w16 w16cex w16sdtdh wp14">
   <w:body>
     <w:tbl>
       <w:tblPr>
@@ -34,7 +34,19 @@
               <w:rPr>
                 <w:sz w:val="20"/>
               </w:rPr>
-              <w:t>11 Calle 15-62 Zona 13</w:t>
+              <w:t xml:space="preserve">11 </w:t>
+            </w:r>
+            <w:r>
+              <w:rPr>
+                <w:sz w:val="20"/>
+              </w:rPr>
+              <w:t>calle</w:t>
+            </w:r>
+            <w:r>
+              <w:rPr>
+                <w:sz w:val="20"/>
+              </w:rPr>
+              <w:t xml:space="preserve"> 15-62 Zona 13</w:t>
             </w:r>
           </w:p>
         </w:tc>
@@ -1064,7 +1076,6 @@
               </w:rPr>
             </w:pPr>
             <w:bookmarkStart w:id="6" w:name="txtNPaciente"/>
-            <w:bookmarkStart w:id="7" w:name="_GoBack" w:colFirst="2" w:colLast="2"/>
             <w:bookmarkEnd w:id="6"/>
           </w:p>
         </w:tc>
@@ -1099,49 +1110,10 @@
                 <w:szCs w:val="18"/>
               </w:rPr>
             </w:pPr>
-            <w:bookmarkStart w:id="8" w:name="NO"/>
-            <w:bookmarkStart w:id="9" w:name="prueba"/>
+            <w:bookmarkStart w:id="7" w:name="NO"/>
+            <w:bookmarkStart w:id="8" w:name="prueba"/>
+            <w:bookmarkEnd w:id="7"/>
             <w:bookmarkEnd w:id="8"/>
-            <w:bookmarkEnd w:id="9"/>
-          </w:p>
-        </w:tc>
-      </w:tr>
-      <w:bookmarkEnd w:id="7"/>
-      <w:tr>
-        <w:trPr>
-          <w:trHeight w:val="20"/>
-        </w:trPr>
-        <w:tc>
-          <w:tcPr>
-            <w:tcW w:w="8280" w:type="dxa"/>
-            <w:gridSpan w:val="11"/>
-            <w:tcBorders>
-              <w:top w:val="single" w:sz="4" w:space="0" w:color="FFFFFF" w:themeColor="background1"/>
-              <w:left w:val="single" w:sz="4" w:space="0" w:color="FFFFFF"/>
-              <w:bottom w:val="single" w:sz="4" w:space="0" w:color="FFFFFF"/>
-            </w:tcBorders>
-          </w:tcPr>
-          <w:p>
-            <w:pPr>
-              <w:rPr>
-                <w:sz w:val="18"/>
-                <w:szCs w:val="18"/>
-              </w:rPr>
-            </w:pPr>
-          </w:p>
-        </w:tc>
-        <w:tc>
-          <w:tcPr>
-            <w:tcW w:w="2510" w:type="dxa"/>
-            <w:vMerge/>
-          </w:tcPr>
-          <w:p>
-            <w:pPr>
-              <w:rPr>
-                <w:sz w:val="18"/>
-                <w:szCs w:val="18"/>
-              </w:rPr>
-            </w:pPr>
           </w:p>
         </w:tc>
       </w:tr>
@@ -1151,35 +1123,10 @@
         </w:trPr>
         <w:tc>
           <w:tcPr>
-            <w:tcW w:w="8043" w:type="dxa"/>
-            <w:gridSpan w:val="10"/>
-            <w:tcBorders>
-              <w:top w:val="single" w:sz="4" w:space="0" w:color="FFFFFF"/>
-              <w:left w:val="single" w:sz="4" w:space="0" w:color="FFFFFF"/>
-              <w:right w:val="single" w:sz="4" w:space="0" w:color="FFFFFF"/>
-            </w:tcBorders>
-          </w:tcPr>
-          <w:p>
-            <w:pPr>
-              <w:rPr>
-                <w:sz w:val="18"/>
-                <w:szCs w:val="18"/>
-              </w:rPr>
-            </w:pPr>
-            <w:r>
-              <w:rPr>
-                <w:sz w:val="18"/>
-                <w:szCs w:val="18"/>
-              </w:rPr>
-              <w:t>DPI, CÉD. DE VECINDAD O PARTIDA DE NACIMIENTO:</w:t>
-            </w:r>
-          </w:p>
-        </w:tc>
-        <w:tc>
-          <w:tcPr>
-            <w:tcW w:w="237" w:type="dxa"/>
-            <w:tcBorders>
-              <w:top w:val="single" w:sz="4" w:space="0" w:color="FFFFFF"/>
+            <w:tcW w:w="8280" w:type="dxa"/>
+            <w:gridSpan w:val="11"/>
+            <w:tcBorders>
+              <w:top w:val="single" w:sz="4" w:space="0" w:color="FFFFFF" w:themeColor="background1"/>
               <w:left w:val="single" w:sz="4" w:space="0" w:color="FFFFFF"/>
               <w:bottom w:val="single" w:sz="4" w:space="0" w:color="FFFFFF"/>
             </w:tcBorders>
@@ -1217,18 +1164,25 @@
             <w:tcW w:w="8043" w:type="dxa"/>
             <w:gridSpan w:val="10"/>
             <w:tcBorders>
-              <w:bottom w:val="single" w:sz="4" w:space="0" w:color="auto"/>
-            </w:tcBorders>
-          </w:tcPr>
-          <w:p>
-            <w:pPr>
-              <w:rPr>
-                <w:sz w:val="18"/>
-                <w:szCs w:val="18"/>
-              </w:rPr>
-            </w:pPr>
-            <w:bookmarkStart w:id="10" w:name="txtDpi"/>
-            <w:bookmarkEnd w:id="10"/>
+              <w:top w:val="single" w:sz="4" w:space="0" w:color="FFFFFF"/>
+              <w:left w:val="single" w:sz="4" w:space="0" w:color="FFFFFF"/>
+              <w:right w:val="single" w:sz="4" w:space="0" w:color="FFFFFF"/>
+            </w:tcBorders>
+          </w:tcPr>
+          <w:p>
+            <w:pPr>
+              <w:rPr>
+                <w:sz w:val="18"/>
+                <w:szCs w:val="18"/>
+              </w:rPr>
+            </w:pPr>
+            <w:r>
+              <w:rPr>
+                <w:sz w:val="18"/>
+                <w:szCs w:val="18"/>
+              </w:rPr>
+              <w:t>DPI, CÉD. DE VECINDAD O PARTIDA DE NACIMIENTO:</w:t>
+            </w:r>
           </w:p>
         </w:tc>
         <w:tc>
@@ -1236,7 +1190,8 @@
             <w:tcW w:w="237" w:type="dxa"/>
             <w:tcBorders>
               <w:top w:val="single" w:sz="4" w:space="0" w:color="FFFFFF"/>
-              <w:bottom w:val="single" w:sz="4" w:space="0" w:color="FFFFFF" w:themeColor="background1"/>
+              <w:left w:val="single" w:sz="4" w:space="0" w:color="FFFFFF"/>
+              <w:bottom w:val="single" w:sz="4" w:space="0" w:color="FFFFFF"/>
             </w:tcBorders>
           </w:tcPr>
           <w:p>
@@ -1269,12 +1224,29 @@
         </w:trPr>
         <w:tc>
           <w:tcPr>
-            <w:tcW w:w="8280" w:type="dxa"/>
-            <w:gridSpan w:val="11"/>
-            <w:tcBorders>
-              <w:top w:val="single" w:sz="4" w:space="0" w:color="FFFFFF" w:themeColor="background1"/>
-              <w:left w:val="single" w:sz="4" w:space="0" w:color="FFFFFF"/>
-              <w:bottom w:val="single" w:sz="4" w:space="0" w:color="FFFFFF"/>
+            <w:tcW w:w="8043" w:type="dxa"/>
+            <w:gridSpan w:val="10"/>
+            <w:tcBorders>
+              <w:bottom w:val="single" w:sz="4" w:space="0" w:color="auto"/>
+            </w:tcBorders>
+          </w:tcPr>
+          <w:p>
+            <w:pPr>
+              <w:rPr>
+                <w:sz w:val="18"/>
+                <w:szCs w:val="18"/>
+              </w:rPr>
+            </w:pPr>
+            <w:bookmarkStart w:id="9" w:name="txtDpi"/>
+            <w:bookmarkEnd w:id="9"/>
+          </w:p>
+        </w:tc>
+        <w:tc>
+          <w:tcPr>
+            <w:tcW w:w="237" w:type="dxa"/>
+            <w:tcBorders>
+              <w:top w:val="single" w:sz="4" w:space="0" w:color="FFFFFF"/>
+              <w:bottom w:val="single" w:sz="4" w:space="0" w:color="FFFFFF" w:themeColor="background1"/>
             </w:tcBorders>
           </w:tcPr>
           <w:p>
@@ -1307,81 +1279,10 @@
         </w:trPr>
         <w:tc>
           <w:tcPr>
-            <w:tcW w:w="3820" w:type="dxa"/>
-            <w:tcBorders>
-              <w:top w:val="single" w:sz="4" w:space="0" w:color="FFFFFF"/>
-              <w:left w:val="single" w:sz="4" w:space="0" w:color="FFFFFF"/>
-              <w:right w:val="single" w:sz="4" w:space="0" w:color="FFFFFF"/>
-            </w:tcBorders>
-          </w:tcPr>
-          <w:p>
-            <w:pPr>
-              <w:rPr>
-                <w:sz w:val="18"/>
-                <w:szCs w:val="18"/>
-              </w:rPr>
-            </w:pPr>
-            <w:r>
-              <w:rPr>
-                <w:sz w:val="18"/>
-                <w:szCs w:val="18"/>
-              </w:rPr>
-              <w:t>FECHA DE NACIMIENTO</w:t>
-            </w:r>
-          </w:p>
-        </w:tc>
-        <w:tc>
-          <w:tcPr>
-            <w:tcW w:w="285" w:type="dxa"/>
-            <w:gridSpan w:val="3"/>
-            <w:tcBorders>
-              <w:top w:val="single" w:sz="4" w:space="0" w:color="FFFFFF"/>
-              <w:left w:val="single" w:sz="4" w:space="0" w:color="FFFFFF"/>
-              <w:bottom w:val="single" w:sz="4" w:space="0" w:color="FFFFFF"/>
-              <w:right w:val="single" w:sz="4" w:space="0" w:color="FFFFFF"/>
-            </w:tcBorders>
-          </w:tcPr>
-          <w:p>
-            <w:pPr>
-              <w:rPr>
-                <w:sz w:val="18"/>
-                <w:szCs w:val="18"/>
-              </w:rPr>
-            </w:pPr>
-          </w:p>
-        </w:tc>
-        <w:tc>
-          <w:tcPr>
-            <w:tcW w:w="3938" w:type="dxa"/>
-            <w:gridSpan w:val="6"/>
-            <w:tcBorders>
-              <w:top w:val="single" w:sz="4" w:space="0" w:color="FFFFFF"/>
-              <w:left w:val="single" w:sz="4" w:space="0" w:color="FFFFFF"/>
-              <w:bottom w:val="single" w:sz="4" w:space="0" w:color="FFFFFF"/>
-              <w:right w:val="single" w:sz="4" w:space="0" w:color="FFFFFF"/>
-            </w:tcBorders>
-          </w:tcPr>
-          <w:p>
-            <w:pPr>
-              <w:rPr>
-                <w:sz w:val="18"/>
-                <w:szCs w:val="18"/>
-              </w:rPr>
-            </w:pPr>
-            <w:r>
-              <w:rPr>
-                <w:sz w:val="18"/>
-                <w:szCs w:val="18"/>
-              </w:rPr>
-              <w:t xml:space="preserve">   SEXO</w:t>
-            </w:r>
-          </w:p>
-        </w:tc>
-        <w:tc>
-          <w:tcPr>
-            <w:tcW w:w="237" w:type="dxa"/>
-            <w:tcBorders>
-              <w:top w:val="single" w:sz="4" w:space="0" w:color="FFFFFF"/>
+            <w:tcW w:w="8280" w:type="dxa"/>
+            <w:gridSpan w:val="11"/>
+            <w:tcBorders>
+              <w:top w:val="single" w:sz="4" w:space="0" w:color="FFFFFF" w:themeColor="background1"/>
               <w:left w:val="single" w:sz="4" w:space="0" w:color="FFFFFF"/>
               <w:bottom w:val="single" w:sz="4" w:space="0" w:color="FFFFFF"/>
             </w:tcBorders>
@@ -1416,164 +1317,74 @@
         </w:trPr>
         <w:tc>
           <w:tcPr>
-            <w:tcW w:w="4017" w:type="dxa"/>
-            <w:gridSpan w:val="2"/>
-            <w:tcBorders>
-              <w:bottom w:val="single" w:sz="4" w:space="0" w:color="auto"/>
-            </w:tcBorders>
-          </w:tcPr>
-          <w:p>
-            <w:pPr>
-              <w:rPr>
-                <w:sz w:val="18"/>
-                <w:szCs w:val="18"/>
-              </w:rPr>
-            </w:pPr>
-            <w:bookmarkStart w:id="11" w:name="txtDate1"/>
-            <w:bookmarkEnd w:id="11"/>
-          </w:p>
-        </w:tc>
-        <w:tc>
-          <w:tcPr>
-            <w:tcW w:w="236" w:type="dxa"/>
+            <w:tcW w:w="3820" w:type="dxa"/>
+            <w:tcBorders>
+              <w:top w:val="single" w:sz="4" w:space="0" w:color="FFFFFF"/>
+              <w:left w:val="single" w:sz="4" w:space="0" w:color="FFFFFF"/>
+              <w:right w:val="single" w:sz="4" w:space="0" w:color="FFFFFF"/>
+            </w:tcBorders>
+          </w:tcPr>
+          <w:p>
+            <w:pPr>
+              <w:rPr>
+                <w:sz w:val="18"/>
+                <w:szCs w:val="18"/>
+              </w:rPr>
+            </w:pPr>
+            <w:r>
+              <w:rPr>
+                <w:sz w:val="18"/>
+                <w:szCs w:val="18"/>
+              </w:rPr>
+              <w:t>FECHA DE NACIMIENTO</w:t>
+            </w:r>
+          </w:p>
+        </w:tc>
+        <w:tc>
+          <w:tcPr>
+            <w:tcW w:w="285" w:type="dxa"/>
             <w:gridSpan w:val="3"/>
             <w:tcBorders>
               <w:top w:val="single" w:sz="4" w:space="0" w:color="FFFFFF"/>
-              <w:bottom w:val="single" w:sz="4" w:space="0" w:color="FFFFFF" w:themeColor="background1"/>
-              <w:right w:val="single" w:sz="4" w:space="0" w:color="000000" w:themeColor="text1"/>
-            </w:tcBorders>
-          </w:tcPr>
-          <w:p>
-            <w:pPr>
-              <w:rPr>
-                <w:b/>
-                <w:sz w:val="18"/>
-                <w:szCs w:val="18"/>
-              </w:rPr>
-            </w:pPr>
-          </w:p>
-        </w:tc>
-        <w:tc>
-          <w:tcPr>
-            <w:tcW w:w="1271" w:type="dxa"/>
-            <w:tcBorders>
-              <w:top w:val="single" w:sz="4" w:space="0" w:color="000000" w:themeColor="text1"/>
-              <w:left w:val="single" w:sz="4" w:space="0" w:color="000000" w:themeColor="text1"/>
-              <w:bottom w:val="single" w:sz="4" w:space="0" w:color="000000" w:themeColor="text1"/>
-            </w:tcBorders>
-            <w:vAlign w:val="center"/>
-          </w:tcPr>
-          <w:p>
-            <w:pPr>
-              <w:jc w:val="center"/>
-              <w:rPr>
-                <w:b/>
-                <w:sz w:val="18"/>
-                <w:szCs w:val="18"/>
-              </w:rPr>
-            </w:pPr>
-            <w:bookmarkStart w:id="12" w:name="cbGenero1"/>
-            <w:bookmarkEnd w:id="12"/>
-          </w:p>
-        </w:tc>
-        <w:tc>
-          <w:tcPr>
-            <w:tcW w:w="425" w:type="dxa"/>
-            <w:tcBorders>
-              <w:top w:val="single" w:sz="4" w:space="0" w:color="FFFFFF" w:themeColor="background1"/>
-              <w:bottom w:val="single" w:sz="4" w:space="0" w:color="FFFFFF" w:themeColor="background1"/>
-              <w:right w:val="single" w:sz="4" w:space="0" w:color="FFFFFF" w:themeColor="background1"/>
-            </w:tcBorders>
-            <w:vAlign w:val="center"/>
-          </w:tcPr>
-          <w:p>
-            <w:pPr>
-              <w:jc w:val="center"/>
-              <w:rPr>
-                <w:b/>
-                <w:sz w:val="18"/>
-                <w:szCs w:val="18"/>
-              </w:rPr>
-            </w:pPr>
-            <w:r>
-              <w:rPr>
-                <w:b/>
-                <w:sz w:val="18"/>
-                <w:szCs w:val="18"/>
-              </w:rPr>
-              <w:t>F</w:t>
-            </w:r>
-          </w:p>
-        </w:tc>
-        <w:tc>
-          <w:tcPr>
-            <w:tcW w:w="283" w:type="dxa"/>
-            <w:tcBorders>
-              <w:top w:val="single" w:sz="4" w:space="0" w:color="FFFFFF" w:themeColor="background1"/>
-              <w:left w:val="single" w:sz="4" w:space="0" w:color="FFFFFF" w:themeColor="background1"/>
-              <w:bottom w:val="single" w:sz="4" w:space="0" w:color="FFFFFF" w:themeColor="background1"/>
-              <w:right w:val="single" w:sz="4" w:space="0" w:color="FFFFFF" w:themeColor="background1"/>
-            </w:tcBorders>
-          </w:tcPr>
-          <w:p>
-            <w:pPr>
-              <w:rPr>
-                <w:b/>
-                <w:sz w:val="18"/>
-                <w:szCs w:val="18"/>
-              </w:rPr>
-            </w:pPr>
-          </w:p>
-        </w:tc>
-        <w:tc>
-          <w:tcPr>
-            <w:tcW w:w="426" w:type="dxa"/>
-            <w:tcBorders>
-              <w:top w:val="single" w:sz="4" w:space="0" w:color="FFFFFF" w:themeColor="background1"/>
-              <w:left w:val="single" w:sz="4" w:space="0" w:color="FFFFFF" w:themeColor="background1"/>
-              <w:bottom w:val="single" w:sz="4" w:space="0" w:color="FFFFFF" w:themeColor="background1"/>
-            </w:tcBorders>
-            <w:vAlign w:val="center"/>
-          </w:tcPr>
-          <w:p>
-            <w:pPr>
-              <w:jc w:val="center"/>
-              <w:rPr>
-                <w:b/>
-                <w:sz w:val="18"/>
-                <w:szCs w:val="18"/>
-              </w:rPr>
-            </w:pPr>
-            <w:r>
-              <w:rPr>
-                <w:b/>
-                <w:sz w:val="18"/>
-                <w:szCs w:val="18"/>
-              </w:rPr>
-              <w:t>M</w:t>
-            </w:r>
-          </w:p>
-        </w:tc>
-        <w:tc>
-          <w:tcPr>
-            <w:tcW w:w="1385" w:type="dxa"/>
-            <w:tcBorders>
-              <w:top w:val="single" w:sz="4" w:space="0" w:color="auto"/>
-              <w:bottom w:val="single" w:sz="4" w:space="0" w:color="auto"/>
-            </w:tcBorders>
-            <w:vAlign w:val="center"/>
-          </w:tcPr>
-          <w:p>
-            <w:pPr>
-              <w:jc w:val="center"/>
-              <w:rPr>
-                <w:b/>
-                <w:sz w:val="18"/>
-                <w:szCs w:val="18"/>
-              </w:rPr>
-            </w:pPr>
-            <w:bookmarkStart w:id="13" w:name="cbGenero2"/>
-            <w:bookmarkEnd w:id="13"/>
+              <w:left w:val="single" w:sz="4" w:space="0" w:color="FFFFFF"/>
+              <w:bottom w:val="single" w:sz="4" w:space="0" w:color="FFFFFF"/>
+              <w:right w:val="single" w:sz="4" w:space="0" w:color="FFFFFF"/>
+            </w:tcBorders>
+          </w:tcPr>
+          <w:p>
+            <w:pPr>
+              <w:rPr>
+                <w:sz w:val="18"/>
+                <w:szCs w:val="18"/>
+              </w:rPr>
+            </w:pPr>
+          </w:p>
+        </w:tc>
+        <w:tc>
+          <w:tcPr>
+            <w:tcW w:w="3938" w:type="dxa"/>
+            <w:gridSpan w:val="6"/>
+            <w:tcBorders>
+              <w:top w:val="single" w:sz="4" w:space="0" w:color="FFFFFF"/>
+              <w:left w:val="single" w:sz="4" w:space="0" w:color="FFFFFF"/>
+              <w:bottom w:val="single" w:sz="4" w:space="0" w:color="FFFFFF"/>
+              <w:right w:val="single" w:sz="4" w:space="0" w:color="FFFFFF"/>
+            </w:tcBorders>
+          </w:tcPr>
+          <w:p>
+            <w:pPr>
+              <w:rPr>
+                <w:sz w:val="18"/>
+                <w:szCs w:val="18"/>
+              </w:rPr>
+            </w:pPr>
+            <w:r>
+              <w:rPr>
+                <w:sz w:val="18"/>
+                <w:szCs w:val="18"/>
+              </w:rPr>
+              <w:t xml:space="preserve">   SEXO</w:t>
+            </w:r>
           </w:p>
         </w:tc>
         <w:tc>
@@ -1581,7 +1392,8 @@
             <w:tcW w:w="237" w:type="dxa"/>
             <w:tcBorders>
               <w:top w:val="single" w:sz="4" w:space="0" w:color="FFFFFF"/>
-              <w:bottom w:val="single" w:sz="4" w:space="0" w:color="FFFFFF" w:themeColor="background1"/>
+              <w:left w:val="single" w:sz="4" w:space="0" w:color="FFFFFF"/>
+              <w:bottom w:val="single" w:sz="4" w:space="0" w:color="FFFFFF"/>
             </w:tcBorders>
           </w:tcPr>
           <w:p>
@@ -1614,12 +1426,172 @@
         </w:trPr>
         <w:tc>
           <w:tcPr>
-            <w:tcW w:w="8280" w:type="dxa"/>
-            <w:gridSpan w:val="11"/>
-            <w:tcBorders>
-              <w:top w:val="single" w:sz="4" w:space="0" w:color="FFFFFF" w:themeColor="background1"/>
-              <w:left w:val="single" w:sz="4" w:space="0" w:color="FFFFFF"/>
-              <w:bottom w:val="single" w:sz="4" w:space="0" w:color="FFFFFF"/>
+            <w:tcW w:w="4017" w:type="dxa"/>
+            <w:gridSpan w:val="2"/>
+            <w:tcBorders>
+              <w:bottom w:val="single" w:sz="4" w:space="0" w:color="auto"/>
+            </w:tcBorders>
+          </w:tcPr>
+          <w:p>
+            <w:pPr>
+              <w:rPr>
+                <w:sz w:val="18"/>
+                <w:szCs w:val="18"/>
+              </w:rPr>
+            </w:pPr>
+            <w:bookmarkStart w:id="10" w:name="txtDate1"/>
+            <w:bookmarkEnd w:id="10"/>
+          </w:p>
+        </w:tc>
+        <w:tc>
+          <w:tcPr>
+            <w:tcW w:w="236" w:type="dxa"/>
+            <w:gridSpan w:val="3"/>
+            <w:tcBorders>
+              <w:top w:val="single" w:sz="4" w:space="0" w:color="FFFFFF"/>
+              <w:bottom w:val="single" w:sz="4" w:space="0" w:color="FFFFFF" w:themeColor="background1"/>
+              <w:right w:val="single" w:sz="4" w:space="0" w:color="000000" w:themeColor="text1"/>
+            </w:tcBorders>
+          </w:tcPr>
+          <w:p>
+            <w:pPr>
+              <w:rPr>
+                <w:b/>
+                <w:sz w:val="18"/>
+                <w:szCs w:val="18"/>
+              </w:rPr>
+            </w:pPr>
+          </w:p>
+        </w:tc>
+        <w:tc>
+          <w:tcPr>
+            <w:tcW w:w="1271" w:type="dxa"/>
+            <w:tcBorders>
+              <w:top w:val="single" w:sz="4" w:space="0" w:color="000000" w:themeColor="text1"/>
+              <w:left w:val="single" w:sz="4" w:space="0" w:color="000000" w:themeColor="text1"/>
+              <w:bottom w:val="single" w:sz="4" w:space="0" w:color="000000" w:themeColor="text1"/>
+            </w:tcBorders>
+            <w:vAlign w:val="center"/>
+          </w:tcPr>
+          <w:p>
+            <w:pPr>
+              <w:jc w:val="center"/>
+              <w:rPr>
+                <w:b/>
+                <w:sz w:val="18"/>
+                <w:szCs w:val="18"/>
+              </w:rPr>
+            </w:pPr>
+            <w:bookmarkStart w:id="11" w:name="cbGenero1"/>
+            <w:bookmarkEnd w:id="11"/>
+          </w:p>
+        </w:tc>
+        <w:tc>
+          <w:tcPr>
+            <w:tcW w:w="425" w:type="dxa"/>
+            <w:tcBorders>
+              <w:top w:val="single" w:sz="4" w:space="0" w:color="FFFFFF" w:themeColor="background1"/>
+              <w:bottom w:val="single" w:sz="4" w:space="0" w:color="FFFFFF" w:themeColor="background1"/>
+              <w:right w:val="single" w:sz="4" w:space="0" w:color="FFFFFF" w:themeColor="background1"/>
+            </w:tcBorders>
+            <w:vAlign w:val="center"/>
+          </w:tcPr>
+          <w:p>
+            <w:pPr>
+              <w:jc w:val="center"/>
+              <w:rPr>
+                <w:b/>
+                <w:sz w:val="18"/>
+                <w:szCs w:val="18"/>
+              </w:rPr>
+            </w:pPr>
+            <w:r>
+              <w:rPr>
+                <w:b/>
+                <w:sz w:val="18"/>
+                <w:szCs w:val="18"/>
+              </w:rPr>
+              <w:t>F</w:t>
+            </w:r>
+          </w:p>
+        </w:tc>
+        <w:tc>
+          <w:tcPr>
+            <w:tcW w:w="283" w:type="dxa"/>
+            <w:tcBorders>
+              <w:top w:val="single" w:sz="4" w:space="0" w:color="FFFFFF" w:themeColor="background1"/>
+              <w:left w:val="single" w:sz="4" w:space="0" w:color="FFFFFF" w:themeColor="background1"/>
+              <w:bottom w:val="single" w:sz="4" w:space="0" w:color="FFFFFF" w:themeColor="background1"/>
+              <w:right w:val="single" w:sz="4" w:space="0" w:color="FFFFFF" w:themeColor="background1"/>
+            </w:tcBorders>
+          </w:tcPr>
+          <w:p>
+            <w:pPr>
+              <w:rPr>
+                <w:b/>
+                <w:sz w:val="18"/>
+                <w:szCs w:val="18"/>
+              </w:rPr>
+            </w:pPr>
+          </w:p>
+        </w:tc>
+        <w:tc>
+          <w:tcPr>
+            <w:tcW w:w="426" w:type="dxa"/>
+            <w:tcBorders>
+              <w:top w:val="single" w:sz="4" w:space="0" w:color="FFFFFF" w:themeColor="background1"/>
+              <w:left w:val="single" w:sz="4" w:space="0" w:color="FFFFFF" w:themeColor="background1"/>
+              <w:bottom w:val="single" w:sz="4" w:space="0" w:color="FFFFFF" w:themeColor="background1"/>
+            </w:tcBorders>
+            <w:vAlign w:val="center"/>
+          </w:tcPr>
+          <w:p>
+            <w:pPr>
+              <w:jc w:val="center"/>
+              <w:rPr>
+                <w:b/>
+                <w:sz w:val="18"/>
+                <w:szCs w:val="18"/>
+              </w:rPr>
+            </w:pPr>
+            <w:r>
+              <w:rPr>
+                <w:b/>
+                <w:sz w:val="18"/>
+                <w:szCs w:val="18"/>
+              </w:rPr>
+              <w:t>M</w:t>
+            </w:r>
+          </w:p>
+        </w:tc>
+        <w:tc>
+          <w:tcPr>
+            <w:tcW w:w="1385" w:type="dxa"/>
+            <w:tcBorders>
+              <w:top w:val="single" w:sz="4" w:space="0" w:color="auto"/>
+              <w:bottom w:val="single" w:sz="4" w:space="0" w:color="auto"/>
+            </w:tcBorders>
+            <w:vAlign w:val="center"/>
+          </w:tcPr>
+          <w:p>
+            <w:pPr>
+              <w:jc w:val="center"/>
+              <w:rPr>
+                <w:b/>
+                <w:sz w:val="18"/>
+                <w:szCs w:val="18"/>
+              </w:rPr>
+            </w:pPr>
+            <w:bookmarkStart w:id="12" w:name="cbGenero2"/>
+            <w:bookmarkEnd w:id="12"/>
+          </w:p>
+        </w:tc>
+        <w:tc>
+          <w:tcPr>
+            <w:tcW w:w="237" w:type="dxa"/>
+            <w:tcBorders>
+              <w:top w:val="single" w:sz="4" w:space="0" w:color="FFFFFF"/>
+              <w:bottom w:val="single" w:sz="4" w:space="0" w:color="FFFFFF" w:themeColor="background1"/>
             </w:tcBorders>
           </w:tcPr>
           <w:p>
@@ -1652,83 +1624,12 @@
         </w:trPr>
         <w:tc>
           <w:tcPr>
-            <w:tcW w:w="3820" w:type="dxa"/>
-            <w:tcBorders>
-              <w:top w:val="single" w:sz="4" w:space="0" w:color="FFFFFF"/>
-              <w:left w:val="single" w:sz="4" w:space="0" w:color="FFFFFF"/>
-              <w:right w:val="single" w:sz="4" w:space="0" w:color="FFFFFF"/>
-            </w:tcBorders>
-          </w:tcPr>
-          <w:p>
-            <w:pPr>
-              <w:rPr>
-                <w:sz w:val="18"/>
-                <w:szCs w:val="18"/>
-              </w:rPr>
-            </w:pPr>
-            <w:r>
-              <w:rPr>
-                <w:sz w:val="18"/>
-                <w:szCs w:val="18"/>
-              </w:rPr>
-              <w:t>DEPARTAMENTO</w:t>
-            </w:r>
-          </w:p>
-        </w:tc>
-        <w:tc>
-          <w:tcPr>
-            <w:tcW w:w="236" w:type="dxa"/>
-            <w:gridSpan w:val="2"/>
-            <w:tcBorders>
-              <w:top w:val="single" w:sz="4" w:space="0" w:color="FFFFFF"/>
+            <w:tcW w:w="8280" w:type="dxa"/>
+            <w:gridSpan w:val="11"/>
+            <w:tcBorders>
+              <w:top w:val="single" w:sz="4" w:space="0" w:color="FFFFFF" w:themeColor="background1"/>
               <w:left w:val="single" w:sz="4" w:space="0" w:color="FFFFFF"/>
               <w:bottom w:val="single" w:sz="4" w:space="0" w:color="FFFFFF"/>
-              <w:right w:val="single" w:sz="4" w:space="0" w:color="FFFFFF"/>
-            </w:tcBorders>
-          </w:tcPr>
-          <w:p>
-            <w:pPr>
-              <w:rPr>
-                <w:sz w:val="18"/>
-                <w:szCs w:val="18"/>
-              </w:rPr>
-            </w:pPr>
-          </w:p>
-        </w:tc>
-        <w:tc>
-          <w:tcPr>
-            <w:tcW w:w="3987" w:type="dxa"/>
-            <w:gridSpan w:val="7"/>
-            <w:tcBorders>
-              <w:top w:val="single" w:sz="4" w:space="0" w:color="FFFFFF"/>
-              <w:left w:val="single" w:sz="4" w:space="0" w:color="FFFFFF"/>
-              <w:bottom w:val="single" w:sz="4" w:space="0" w:color="FFFFFF"/>
-              <w:right w:val="single" w:sz="4" w:space="0" w:color="FFFFFF"/>
-            </w:tcBorders>
-          </w:tcPr>
-          <w:p>
-            <w:pPr>
-              <w:rPr>
-                <w:sz w:val="18"/>
-                <w:szCs w:val="18"/>
-              </w:rPr>
-            </w:pPr>
-            <w:r>
-              <w:rPr>
-                <w:sz w:val="18"/>
-                <w:szCs w:val="18"/>
-              </w:rPr>
-              <w:t xml:space="preserve">  MUNICIPIO</w:t>
-            </w:r>
-          </w:p>
-        </w:tc>
-        <w:tc>
-          <w:tcPr>
-            <w:tcW w:w="237" w:type="dxa"/>
-            <w:tcBorders>
-              <w:top w:val="single" w:sz="4" w:space="0" w:color="FFFFFF"/>
-              <w:left w:val="single" w:sz="4" w:space="0" w:color="FFFFFF"/>
-              <w:bottom w:val="single" w:sz="4" w:space="0" w:color="FFFFFF" w:themeColor="background1"/>
             </w:tcBorders>
           </w:tcPr>
           <w:p>
@@ -1761,66 +1662,82 @@
         </w:trPr>
         <w:tc>
           <w:tcPr>
-            <w:tcW w:w="4017" w:type="dxa"/>
+            <w:tcW w:w="3820" w:type="dxa"/>
+            <w:tcBorders>
+              <w:top w:val="single" w:sz="4" w:space="0" w:color="FFFFFF"/>
+              <w:left w:val="single" w:sz="4" w:space="0" w:color="FFFFFF"/>
+              <w:right w:val="single" w:sz="4" w:space="0" w:color="FFFFFF"/>
+            </w:tcBorders>
+          </w:tcPr>
+          <w:p>
+            <w:pPr>
+              <w:rPr>
+                <w:sz w:val="18"/>
+                <w:szCs w:val="18"/>
+              </w:rPr>
+            </w:pPr>
+            <w:r>
+              <w:rPr>
+                <w:sz w:val="18"/>
+                <w:szCs w:val="18"/>
+              </w:rPr>
+              <w:t>DEPARTAMENTO</w:t>
+            </w:r>
+          </w:p>
+        </w:tc>
+        <w:tc>
+          <w:tcPr>
+            <w:tcW w:w="236" w:type="dxa"/>
             <w:gridSpan w:val="2"/>
             <w:tcBorders>
-              <w:bottom w:val="single" w:sz="4" w:space="0" w:color="auto"/>
-            </w:tcBorders>
-          </w:tcPr>
-          <w:p>
-            <w:pPr>
-              <w:rPr>
-                <w:sz w:val="18"/>
-                <w:szCs w:val="18"/>
-              </w:rPr>
-            </w:pPr>
-            <w:bookmarkStart w:id="14" w:name="cbDepartamento"/>
-            <w:bookmarkEnd w:id="14"/>
-          </w:p>
-        </w:tc>
-        <w:tc>
-          <w:tcPr>
-            <w:tcW w:w="236" w:type="dxa"/>
-            <w:gridSpan w:val="3"/>
-            <w:tcBorders>
               <w:top w:val="single" w:sz="4" w:space="0" w:color="FFFFFF"/>
-              <w:bottom w:val="single" w:sz="4" w:space="0" w:color="FFFFFF" w:themeColor="background1"/>
-            </w:tcBorders>
-          </w:tcPr>
-          <w:p>
-            <w:pPr>
-              <w:rPr>
-                <w:sz w:val="18"/>
-                <w:szCs w:val="18"/>
-              </w:rPr>
-            </w:pPr>
-          </w:p>
-        </w:tc>
-        <w:tc>
-          <w:tcPr>
-            <w:tcW w:w="3790" w:type="dxa"/>
-            <w:gridSpan w:val="5"/>
-            <w:tcBorders>
-              <w:top w:val="single" w:sz="4" w:space="0" w:color="auto"/>
-              <w:bottom w:val="single" w:sz="4" w:space="0" w:color="auto"/>
-            </w:tcBorders>
-          </w:tcPr>
-          <w:p>
-            <w:pPr>
-              <w:rPr>
-                <w:sz w:val="18"/>
-                <w:szCs w:val="18"/>
-              </w:rPr>
-            </w:pPr>
-            <w:bookmarkStart w:id="15" w:name="cbMunicipio"/>
-            <w:bookmarkEnd w:id="15"/>
+              <w:left w:val="single" w:sz="4" w:space="0" w:color="FFFFFF"/>
+              <w:bottom w:val="single" w:sz="4" w:space="0" w:color="FFFFFF"/>
+              <w:right w:val="single" w:sz="4" w:space="0" w:color="FFFFFF"/>
+            </w:tcBorders>
+          </w:tcPr>
+          <w:p>
+            <w:pPr>
+              <w:rPr>
+                <w:sz w:val="18"/>
+                <w:szCs w:val="18"/>
+              </w:rPr>
+            </w:pPr>
+          </w:p>
+        </w:tc>
+        <w:tc>
+          <w:tcPr>
+            <w:tcW w:w="3987" w:type="dxa"/>
+            <w:gridSpan w:val="7"/>
+            <w:tcBorders>
+              <w:top w:val="single" w:sz="4" w:space="0" w:color="FFFFFF"/>
+              <w:left w:val="single" w:sz="4" w:space="0" w:color="FFFFFF"/>
+              <w:bottom w:val="single" w:sz="4" w:space="0" w:color="FFFFFF"/>
+              <w:right w:val="single" w:sz="4" w:space="0" w:color="FFFFFF"/>
+            </w:tcBorders>
+          </w:tcPr>
+          <w:p>
+            <w:pPr>
+              <w:rPr>
+                <w:sz w:val="18"/>
+                <w:szCs w:val="18"/>
+              </w:rPr>
+            </w:pPr>
+            <w:r>
+              <w:rPr>
+                <w:sz w:val="18"/>
+                <w:szCs w:val="18"/>
+              </w:rPr>
+              <w:t xml:space="preserve">  MUNICIPIO</w:t>
+            </w:r>
           </w:p>
         </w:tc>
         <w:tc>
           <w:tcPr>
             <w:tcW w:w="237" w:type="dxa"/>
             <w:tcBorders>
-              <w:top w:val="single" w:sz="4" w:space="0" w:color="FFFFFF" w:themeColor="background1"/>
+              <w:top w:val="single" w:sz="4" w:space="0" w:color="FFFFFF"/>
+              <w:left w:val="single" w:sz="4" w:space="0" w:color="FFFFFF"/>
               <w:bottom w:val="single" w:sz="4" w:space="0" w:color="FFFFFF" w:themeColor="background1"/>
             </w:tcBorders>
           </w:tcPr>
@@ -1854,13 +1771,67 @@
         </w:trPr>
         <w:tc>
           <w:tcPr>
-            <w:tcW w:w="8280" w:type="dxa"/>
-            <w:gridSpan w:val="11"/>
-            <w:tcBorders>
-              <w:top w:val="single" w:sz="4" w:space="0" w:color="FFFFFF" w:themeColor="background1"/>
-              <w:left w:val="single" w:sz="4" w:space="0" w:color="FFFFFF"/>
-              <w:bottom w:val="single" w:sz="4" w:space="0" w:color="FFFFFF"/>
-              <w:right w:val="single" w:sz="4" w:space="0" w:color="FFFFFF"/>
+            <w:tcW w:w="4017" w:type="dxa"/>
+            <w:gridSpan w:val="2"/>
+            <w:tcBorders>
+              <w:bottom w:val="single" w:sz="4" w:space="0" w:color="auto"/>
+            </w:tcBorders>
+          </w:tcPr>
+          <w:p>
+            <w:pPr>
+              <w:rPr>
+                <w:sz w:val="18"/>
+                <w:szCs w:val="18"/>
+              </w:rPr>
+            </w:pPr>
+            <w:bookmarkStart w:id="13" w:name="cbDepartamento"/>
+            <w:bookmarkEnd w:id="13"/>
+          </w:p>
+        </w:tc>
+        <w:tc>
+          <w:tcPr>
+            <w:tcW w:w="236" w:type="dxa"/>
+            <w:gridSpan w:val="3"/>
+            <w:tcBorders>
+              <w:top w:val="single" w:sz="4" w:space="0" w:color="FFFFFF"/>
+              <w:bottom w:val="single" w:sz="4" w:space="0" w:color="FFFFFF" w:themeColor="background1"/>
+            </w:tcBorders>
+          </w:tcPr>
+          <w:p>
+            <w:pPr>
+              <w:rPr>
+                <w:sz w:val="18"/>
+                <w:szCs w:val="18"/>
+              </w:rPr>
+            </w:pPr>
+          </w:p>
+        </w:tc>
+        <w:tc>
+          <w:tcPr>
+            <w:tcW w:w="3790" w:type="dxa"/>
+            <w:gridSpan w:val="5"/>
+            <w:tcBorders>
+              <w:top w:val="single" w:sz="4" w:space="0" w:color="auto"/>
+              <w:bottom w:val="single" w:sz="4" w:space="0" w:color="auto"/>
+            </w:tcBorders>
+          </w:tcPr>
+          <w:p>
+            <w:pPr>
+              <w:rPr>
+                <w:sz w:val="18"/>
+                <w:szCs w:val="18"/>
+              </w:rPr>
+            </w:pPr>
+            <w:bookmarkStart w:id="14" w:name="cbMunicipio"/>
+            <w:bookmarkEnd w:id="14"/>
+          </w:p>
+        </w:tc>
+        <w:tc>
+          <w:tcPr>
+            <w:tcW w:w="237" w:type="dxa"/>
+            <w:tcBorders>
+              <w:top w:val="single" w:sz="4" w:space="0" w:color="FFFFFF" w:themeColor="background1"/>
+              <w:bottom w:val="single" w:sz="4" w:space="0" w:color="FFFFFF" w:themeColor="background1"/>
             </w:tcBorders>
           </w:tcPr>
           <w:p>
@@ -1875,12 +1846,7 @@
         <w:tc>
           <w:tcPr>
             <w:tcW w:w="2510" w:type="dxa"/>
-            <w:vMerge w:val="restart"/>
-            <w:tcBorders>
-              <w:top w:val="single" w:sz="4" w:space="0" w:color="auto"/>
-              <w:left w:val="single" w:sz="4" w:space="0" w:color="FFFFFF"/>
-              <w:right w:val="single" w:sz="4" w:space="0" w:color="FFFFFF"/>
-            </w:tcBorders>
+            <w:vMerge/>
           </w:tcPr>
           <w:p>
             <w:pPr>
@@ -1898,35 +1864,10 @@
         </w:trPr>
         <w:tc>
           <w:tcPr>
-            <w:tcW w:w="8043" w:type="dxa"/>
-            <w:gridSpan w:val="10"/>
-            <w:tcBorders>
-              <w:top w:val="single" w:sz="4" w:space="0" w:color="FFFFFF"/>
-              <w:left w:val="single" w:sz="4" w:space="0" w:color="FFFFFF"/>
-              <w:right w:val="single" w:sz="4" w:space="0" w:color="FFFFFF"/>
-            </w:tcBorders>
-          </w:tcPr>
-          <w:p>
-            <w:pPr>
-              <w:rPr>
-                <w:sz w:val="18"/>
-                <w:szCs w:val="18"/>
-              </w:rPr>
-            </w:pPr>
-            <w:r>
-              <w:rPr>
-                <w:sz w:val="18"/>
-                <w:szCs w:val="18"/>
-              </w:rPr>
-              <w:t>RESIDENCIA DOMICILIAR  (DIRECCIÓN EXACTA)</w:t>
-            </w:r>
-          </w:p>
-        </w:tc>
-        <w:tc>
-          <w:tcPr>
-            <w:tcW w:w="237" w:type="dxa"/>
-            <w:tcBorders>
-              <w:top w:val="single" w:sz="4" w:space="0" w:color="FFFFFF"/>
+            <w:tcW w:w="8280" w:type="dxa"/>
+            <w:gridSpan w:val="11"/>
+            <w:tcBorders>
+              <w:top w:val="single" w:sz="4" w:space="0" w:color="FFFFFF" w:themeColor="background1"/>
               <w:left w:val="single" w:sz="4" w:space="0" w:color="FFFFFF"/>
               <w:bottom w:val="single" w:sz="4" w:space="0" w:color="FFFFFF"/>
               <w:right w:val="single" w:sz="4" w:space="0" w:color="FFFFFF"/>
@@ -1944,8 +1885,9 @@
         <w:tc>
           <w:tcPr>
             <w:tcW w:w="2510" w:type="dxa"/>
-            <w:vMerge/>
-            <w:tcBorders>
+            <w:vMerge w:val="restart"/>
+            <w:tcBorders>
+              <w:top w:val="single" w:sz="4" w:space="0" w:color="auto"/>
               <w:left w:val="single" w:sz="4" w:space="0" w:color="FFFFFF"/>
               <w:right w:val="single" w:sz="4" w:space="0" w:color="FFFFFF"/>
             </w:tcBorders>
@@ -1966,6 +1908,74 @@
         </w:trPr>
         <w:tc>
           <w:tcPr>
+            <w:tcW w:w="8043" w:type="dxa"/>
+            <w:gridSpan w:val="10"/>
+            <w:tcBorders>
+              <w:top w:val="single" w:sz="4" w:space="0" w:color="FFFFFF"/>
+              <w:left w:val="single" w:sz="4" w:space="0" w:color="FFFFFF"/>
+              <w:right w:val="single" w:sz="4" w:space="0" w:color="FFFFFF"/>
+            </w:tcBorders>
+          </w:tcPr>
+          <w:p>
+            <w:pPr>
+              <w:rPr>
+                <w:sz w:val="18"/>
+                <w:szCs w:val="18"/>
+              </w:rPr>
+            </w:pPr>
+            <w:r>
+              <w:rPr>
+                <w:sz w:val="18"/>
+                <w:szCs w:val="18"/>
+              </w:rPr>
+              <w:t>RESIDENCIA DOMICILIAR (DIRECCIÓN EXACTA)</w:t>
+            </w:r>
+          </w:p>
+        </w:tc>
+        <w:tc>
+          <w:tcPr>
+            <w:tcW w:w="237" w:type="dxa"/>
+            <w:tcBorders>
+              <w:top w:val="single" w:sz="4" w:space="0" w:color="FFFFFF"/>
+              <w:left w:val="single" w:sz="4" w:space="0" w:color="FFFFFF"/>
+              <w:bottom w:val="single" w:sz="4" w:space="0" w:color="FFFFFF"/>
+              <w:right w:val="single" w:sz="4" w:space="0" w:color="FFFFFF"/>
+            </w:tcBorders>
+          </w:tcPr>
+          <w:p>
+            <w:pPr>
+              <w:rPr>
+                <w:sz w:val="18"/>
+                <w:szCs w:val="18"/>
+              </w:rPr>
+            </w:pPr>
+          </w:p>
+        </w:tc>
+        <w:tc>
+          <w:tcPr>
+            <w:tcW w:w="2510" w:type="dxa"/>
+            <w:vMerge/>
+            <w:tcBorders>
+              <w:left w:val="single" w:sz="4" w:space="0" w:color="FFFFFF"/>
+              <w:right w:val="single" w:sz="4" w:space="0" w:color="FFFFFF"/>
+            </w:tcBorders>
+          </w:tcPr>
+          <w:p>
+            <w:pPr>
+              <w:rPr>
+                <w:sz w:val="18"/>
+                <w:szCs w:val="18"/>
+              </w:rPr>
+            </w:pPr>
+          </w:p>
+        </w:tc>
+      </w:tr>
+      <w:tr>
+        <w:trPr>
+          <w:trHeight w:val="20"/>
+        </w:trPr>
+        <w:tc>
+          <w:tcPr>
             <w:tcW w:w="10790" w:type="dxa"/>
             <w:gridSpan w:val="12"/>
           </w:tcPr>
@@ -1976,8 +1986,8 @@
                 <w:szCs w:val="18"/>
               </w:rPr>
             </w:pPr>
-            <w:bookmarkStart w:id="16" w:name="txtResidencia"/>
-            <w:bookmarkEnd w:id="16"/>
+            <w:bookmarkStart w:id="15" w:name="txtResidencia"/>
+            <w:bookmarkEnd w:id="15"/>
           </w:p>
         </w:tc>
       </w:tr>
@@ -2113,8 +2123,8 @@
                 <w:szCs w:val="18"/>
               </w:rPr>
             </w:pPr>
-            <w:bookmarkStart w:id="17" w:name="cbAgudeza1"/>
-            <w:bookmarkEnd w:id="17"/>
+            <w:bookmarkStart w:id="16" w:name="cbAgudeza1"/>
+            <w:bookmarkEnd w:id="16"/>
           </w:p>
         </w:tc>
         <w:tc>
@@ -2152,46 +2162,46 @@
                 <w:szCs w:val="18"/>
               </w:rPr>
             </w:pPr>
-            <w:bookmarkStart w:id="18" w:name="cbAgudeza2"/>
+            <w:bookmarkStart w:id="17" w:name="cbAgudeza2"/>
+            <w:bookmarkEnd w:id="17"/>
+          </w:p>
+        </w:tc>
+        <w:tc>
+          <w:tcPr>
+            <w:tcW w:w="0" w:type="auto"/>
+            <w:tcBorders>
+              <w:top w:val="single" w:sz="4" w:space="0" w:color="FFFFFF" w:themeColor="background1"/>
+              <w:bottom w:val="single" w:sz="4" w:space="0" w:color="FFFFFF" w:themeColor="background1"/>
+            </w:tcBorders>
+          </w:tcPr>
+          <w:p>
+            <w:pPr>
+              <w:jc w:val="center"/>
+              <w:rPr>
+                <w:sz w:val="18"/>
+                <w:szCs w:val="18"/>
+              </w:rPr>
+            </w:pPr>
+          </w:p>
+        </w:tc>
+        <w:tc>
+          <w:tcPr>
+            <w:tcW w:w="0" w:type="auto"/>
+            <w:tcBorders>
+              <w:top w:val="single" w:sz="4" w:space="0" w:color="auto"/>
+            </w:tcBorders>
+            <w:vAlign w:val="center"/>
+          </w:tcPr>
+          <w:p>
+            <w:pPr>
+              <w:jc w:val="center"/>
+              <w:rPr>
+                <w:sz w:val="18"/>
+                <w:szCs w:val="18"/>
+              </w:rPr>
+            </w:pPr>
+            <w:bookmarkStart w:id="18" w:name="cbAgudeza3"/>
             <w:bookmarkEnd w:id="18"/>
-          </w:p>
-        </w:tc>
-        <w:tc>
-          <w:tcPr>
-            <w:tcW w:w="0" w:type="auto"/>
-            <w:tcBorders>
-              <w:top w:val="single" w:sz="4" w:space="0" w:color="FFFFFF" w:themeColor="background1"/>
-              <w:bottom w:val="single" w:sz="4" w:space="0" w:color="FFFFFF" w:themeColor="background1"/>
-            </w:tcBorders>
-          </w:tcPr>
-          <w:p>
-            <w:pPr>
-              <w:jc w:val="center"/>
-              <w:rPr>
-                <w:sz w:val="18"/>
-                <w:szCs w:val="18"/>
-              </w:rPr>
-            </w:pPr>
-          </w:p>
-        </w:tc>
-        <w:tc>
-          <w:tcPr>
-            <w:tcW w:w="0" w:type="auto"/>
-            <w:tcBorders>
-              <w:top w:val="single" w:sz="4" w:space="0" w:color="auto"/>
-            </w:tcBorders>
-            <w:vAlign w:val="center"/>
-          </w:tcPr>
-          <w:p>
-            <w:pPr>
-              <w:jc w:val="center"/>
-              <w:rPr>
-                <w:sz w:val="18"/>
-                <w:szCs w:val="18"/>
-              </w:rPr>
-            </w:pPr>
-            <w:bookmarkStart w:id="19" w:name="cbAgudeza3"/>
-            <w:bookmarkEnd w:id="19"/>
           </w:p>
         </w:tc>
       </w:tr>
@@ -2513,8 +2523,8 @@
                 <w:szCs w:val="18"/>
               </w:rPr>
             </w:pPr>
-            <w:bookmarkStart w:id="20" w:name="rbVision1"/>
-            <w:bookmarkEnd w:id="20"/>
+            <w:bookmarkStart w:id="19" w:name="rbVision1"/>
+            <w:bookmarkEnd w:id="19"/>
           </w:p>
         </w:tc>
         <w:tc>
@@ -2552,8 +2562,8 @@
                 <w:szCs w:val="18"/>
               </w:rPr>
             </w:pPr>
-            <w:bookmarkStart w:id="21" w:name="rbVision2"/>
-            <w:bookmarkEnd w:id="21"/>
+            <w:bookmarkStart w:id="20" w:name="rbVision2"/>
+            <w:bookmarkEnd w:id="20"/>
           </w:p>
         </w:tc>
         <w:tc>
@@ -2595,46 +2605,46 @@
                 <w:szCs w:val="18"/>
               </w:rPr>
             </w:pPr>
-            <w:bookmarkStart w:id="22" w:name="rbSensibilidad1"/>
+            <w:bookmarkStart w:id="21" w:name="rbSensibilidad1"/>
+            <w:bookmarkEnd w:id="21"/>
+          </w:p>
+        </w:tc>
+        <w:tc>
+          <w:tcPr>
+            <w:tcW w:w="144" w:type="pct"/>
+            <w:tcBorders>
+              <w:top w:val="single" w:sz="2" w:space="0" w:color="auto"/>
+              <w:bottom w:val="single" w:sz="4" w:space="0" w:color="FFFFFF" w:themeColor="background1"/>
+            </w:tcBorders>
+          </w:tcPr>
+          <w:p>
+            <w:pPr>
+              <w:jc w:val="center"/>
+              <w:rPr>
+                <w:sz w:val="18"/>
+                <w:szCs w:val="18"/>
+              </w:rPr>
+            </w:pPr>
+          </w:p>
+        </w:tc>
+        <w:tc>
+          <w:tcPr>
+            <w:tcW w:w="943" w:type="pct"/>
+            <w:tcBorders>
+              <w:top w:val="single" w:sz="4" w:space="0" w:color="auto"/>
+            </w:tcBorders>
+            <w:vAlign w:val="center"/>
+          </w:tcPr>
+          <w:p>
+            <w:pPr>
+              <w:jc w:val="center"/>
+              <w:rPr>
+                <w:sz w:val="18"/>
+                <w:szCs w:val="18"/>
+              </w:rPr>
+            </w:pPr>
+            <w:bookmarkStart w:id="22" w:name="rbSensibilidad2"/>
             <w:bookmarkEnd w:id="22"/>
-          </w:p>
-        </w:tc>
-        <w:tc>
-          <w:tcPr>
-            <w:tcW w:w="144" w:type="pct"/>
-            <w:tcBorders>
-              <w:top w:val="single" w:sz="2" w:space="0" w:color="auto"/>
-              <w:bottom w:val="single" w:sz="4" w:space="0" w:color="FFFFFF" w:themeColor="background1"/>
-            </w:tcBorders>
-          </w:tcPr>
-          <w:p>
-            <w:pPr>
-              <w:jc w:val="center"/>
-              <w:rPr>
-                <w:sz w:val="18"/>
-                <w:szCs w:val="18"/>
-              </w:rPr>
-            </w:pPr>
-          </w:p>
-        </w:tc>
-        <w:tc>
-          <w:tcPr>
-            <w:tcW w:w="943" w:type="pct"/>
-            <w:tcBorders>
-              <w:top w:val="single" w:sz="4" w:space="0" w:color="auto"/>
-            </w:tcBorders>
-            <w:vAlign w:val="center"/>
-          </w:tcPr>
-          <w:p>
-            <w:pPr>
-              <w:jc w:val="center"/>
-              <w:rPr>
-                <w:sz w:val="18"/>
-                <w:szCs w:val="18"/>
-              </w:rPr>
-            </w:pPr>
-            <w:bookmarkStart w:id="23" w:name="rbSensibilidad2"/>
-            <w:bookmarkEnd w:id="23"/>
           </w:p>
         </w:tc>
       </w:tr>
@@ -3027,8 +3037,8 @@
                 <w:szCs w:val="18"/>
               </w:rPr>
             </w:pPr>
-            <w:bookmarkStart w:id="24" w:name="nudCentral1"/>
-            <w:bookmarkEnd w:id="24"/>
+            <w:bookmarkStart w:id="23" w:name="nudCentral1"/>
+            <w:bookmarkEnd w:id="23"/>
           </w:p>
         </w:tc>
         <w:tc>
@@ -3094,8 +3104,8 @@
                 <w:szCs w:val="18"/>
               </w:rPr>
             </w:pPr>
-            <w:bookmarkStart w:id="25" w:name="nudCentral2"/>
-            <w:bookmarkEnd w:id="25"/>
+            <w:bookmarkStart w:id="24" w:name="nudCentral2"/>
+            <w:bookmarkEnd w:id="24"/>
           </w:p>
         </w:tc>
         <w:tc>
@@ -3142,6 +3152,13 @@
               </w:rPr>
               <w:t>O.D</w:t>
             </w:r>
+            <w:r>
+              <w:rPr>
+                <w:sz w:val="18"/>
+                <w:szCs w:val="18"/>
+              </w:rPr>
+              <w:t>.</w:t>
+            </w:r>
           </w:p>
         </w:tc>
         <w:tc>
@@ -3161,8 +3178,8 @@
                 <w:szCs w:val="18"/>
               </w:rPr>
             </w:pPr>
-            <w:bookmarkStart w:id="26" w:name="nudPeriferico1"/>
-            <w:bookmarkEnd w:id="26"/>
+            <w:bookmarkStart w:id="25" w:name="nudPeriferico1"/>
+            <w:bookmarkEnd w:id="25"/>
           </w:p>
         </w:tc>
         <w:tc>
@@ -3227,8 +3244,8 @@
                 <w:szCs w:val="18"/>
               </w:rPr>
             </w:pPr>
-            <w:bookmarkStart w:id="27" w:name="nudPeriferico2"/>
-            <w:bookmarkEnd w:id="27"/>
+            <w:bookmarkStart w:id="26" w:name="nudPeriferico2"/>
+            <w:bookmarkEnd w:id="26"/>
           </w:p>
         </w:tc>
       </w:tr>
@@ -3355,8 +3372,8 @@
                 <w:szCs w:val="18"/>
               </w:rPr>
             </w:pPr>
-            <w:bookmarkStart w:id="28" w:name="rbCentral1"/>
-            <w:bookmarkEnd w:id="28"/>
+            <w:bookmarkStart w:id="27" w:name="rbCentral1"/>
+            <w:bookmarkEnd w:id="27"/>
           </w:p>
         </w:tc>
         <w:tc>
@@ -3396,8 +3413,8 @@
                 <w:szCs w:val="18"/>
               </w:rPr>
             </w:pPr>
-            <w:bookmarkStart w:id="29" w:name="rbCentral2"/>
-            <w:bookmarkEnd w:id="29"/>
+            <w:bookmarkStart w:id="28" w:name="rbCentral2"/>
+            <w:bookmarkEnd w:id="28"/>
           </w:p>
         </w:tc>
         <w:tc>
@@ -3436,8 +3453,8 @@
                 <w:szCs w:val="18"/>
               </w:rPr>
             </w:pPr>
-            <w:bookmarkStart w:id="30" w:name="rbPeriferico1"/>
-            <w:bookmarkEnd w:id="30"/>
+            <w:bookmarkStart w:id="29" w:name="rbPeriferico1"/>
+            <w:bookmarkEnd w:id="29"/>
           </w:p>
         </w:tc>
         <w:tc>
@@ -3472,8 +3489,8 @@
                 <w:szCs w:val="18"/>
               </w:rPr>
             </w:pPr>
-            <w:bookmarkStart w:id="31" w:name="rbPeriferico2"/>
-            <w:bookmarkEnd w:id="31"/>
+            <w:bookmarkStart w:id="30" w:name="rbPeriferico2"/>
+            <w:bookmarkEnd w:id="30"/>
           </w:p>
         </w:tc>
       </w:tr>
@@ -3842,8 +3859,8 @@
                 <w:szCs w:val="18"/>
               </w:rPr>
             </w:pPr>
-            <w:bookmarkStart w:id="32" w:name="rbPrueba1"/>
-            <w:bookmarkEnd w:id="32"/>
+            <w:bookmarkStart w:id="31" w:name="rbPrueba1"/>
+            <w:bookmarkEnd w:id="31"/>
           </w:p>
         </w:tc>
         <w:tc>
@@ -3882,8 +3899,8 @@
                 <w:szCs w:val="18"/>
               </w:rPr>
             </w:pPr>
-            <w:bookmarkStart w:id="33" w:name="rbPrueba2"/>
-            <w:bookmarkEnd w:id="33"/>
+            <w:bookmarkStart w:id="32" w:name="rbPrueba2"/>
+            <w:bookmarkEnd w:id="32"/>
           </w:p>
         </w:tc>
         <w:tc>
@@ -3922,46 +3939,46 @@
                 <w:szCs w:val="18"/>
               </w:rPr>
             </w:pPr>
-            <w:bookmarkStart w:id="34" w:name="rbSeg1"/>
+            <w:bookmarkStart w:id="33" w:name="rbSeg1"/>
+            <w:bookmarkEnd w:id="33"/>
+          </w:p>
+        </w:tc>
+        <w:tc>
+          <w:tcPr>
+            <w:tcW w:w="144" w:type="pct"/>
+            <w:tcBorders>
+              <w:top w:val="single" w:sz="4" w:space="0" w:color="FFFFFF" w:themeColor="background1"/>
+              <w:bottom w:val="single" w:sz="4" w:space="0" w:color="FFFFFF" w:themeColor="background1"/>
+            </w:tcBorders>
+          </w:tcPr>
+          <w:p>
+            <w:pPr>
+              <w:jc w:val="center"/>
+              <w:rPr>
+                <w:sz w:val="18"/>
+                <w:szCs w:val="18"/>
+              </w:rPr>
+            </w:pPr>
+          </w:p>
+        </w:tc>
+        <w:tc>
+          <w:tcPr>
+            <w:tcW w:w="943" w:type="pct"/>
+            <w:tcBorders>
+              <w:top w:val="single" w:sz="4" w:space="0" w:color="000000" w:themeColor="text1"/>
+            </w:tcBorders>
+            <w:vAlign w:val="center"/>
+          </w:tcPr>
+          <w:p>
+            <w:pPr>
+              <w:jc w:val="center"/>
+              <w:rPr>
+                <w:sz w:val="18"/>
+                <w:szCs w:val="18"/>
+              </w:rPr>
+            </w:pPr>
+            <w:bookmarkStart w:id="34" w:name="rbSeg2"/>
             <w:bookmarkEnd w:id="34"/>
-          </w:p>
-        </w:tc>
-        <w:tc>
-          <w:tcPr>
-            <w:tcW w:w="144" w:type="pct"/>
-            <w:tcBorders>
-              <w:top w:val="single" w:sz="4" w:space="0" w:color="FFFFFF" w:themeColor="background1"/>
-              <w:bottom w:val="single" w:sz="4" w:space="0" w:color="FFFFFF" w:themeColor="background1"/>
-            </w:tcBorders>
-          </w:tcPr>
-          <w:p>
-            <w:pPr>
-              <w:jc w:val="center"/>
-              <w:rPr>
-                <w:sz w:val="18"/>
-                <w:szCs w:val="18"/>
-              </w:rPr>
-            </w:pPr>
-          </w:p>
-        </w:tc>
-        <w:tc>
-          <w:tcPr>
-            <w:tcW w:w="943" w:type="pct"/>
-            <w:tcBorders>
-              <w:top w:val="single" w:sz="4" w:space="0" w:color="000000" w:themeColor="text1"/>
-            </w:tcBorders>
-            <w:vAlign w:val="center"/>
-          </w:tcPr>
-          <w:p>
-            <w:pPr>
-              <w:jc w:val="center"/>
-              <w:rPr>
-                <w:sz w:val="18"/>
-                <w:szCs w:val="18"/>
-              </w:rPr>
-            </w:pPr>
-            <w:bookmarkStart w:id="35" w:name="rbSeg2"/>
-            <w:bookmarkEnd w:id="35"/>
           </w:p>
         </w:tc>
       </w:tr>
@@ -3989,17 +4006,8 @@
                 <w:sz w:val="18"/>
                 <w:szCs w:val="18"/>
               </w:rPr>
-              <w:t xml:space="preserve">Si hay </w:t>
-            </w:r>
-            <w:proofErr w:type="spellStart"/>
-            <w:r>
-              <w:rPr>
-                <w:sz w:val="18"/>
-                <w:szCs w:val="18"/>
-              </w:rPr>
-              <w:t>estereopsis</w:t>
-            </w:r>
-            <w:proofErr w:type="spellEnd"/>
+              <w:t>Si hay estereopsis</w:t>
+            </w:r>
           </w:p>
         </w:tc>
         <w:tc>
@@ -4045,17 +4053,8 @@
                 <w:sz w:val="18"/>
                 <w:szCs w:val="18"/>
               </w:rPr>
-              <w:t xml:space="preserve">No hay </w:t>
-            </w:r>
-            <w:proofErr w:type="spellStart"/>
-            <w:r>
-              <w:rPr>
-                <w:sz w:val="18"/>
-                <w:szCs w:val="18"/>
-              </w:rPr>
-              <w:t>estereopsis</w:t>
-            </w:r>
-            <w:proofErr w:type="spellEnd"/>
+              <w:t>No hay estereopsis</w:t>
+            </w:r>
           </w:p>
         </w:tc>
         <w:tc>
@@ -4346,8 +4345,8 @@
                 <w:szCs w:val="18"/>
               </w:rPr>
             </w:pPr>
-            <w:bookmarkStart w:id="36" w:name="rbAnteojos1"/>
-            <w:bookmarkEnd w:id="36"/>
+            <w:bookmarkStart w:id="35" w:name="rbAnteojos1"/>
+            <w:bookmarkEnd w:id="35"/>
           </w:p>
         </w:tc>
         <w:tc>
@@ -4388,8 +4387,8 @@
                 <w:szCs w:val="18"/>
               </w:rPr>
             </w:pPr>
-            <w:bookmarkStart w:id="37" w:name="rbAnteojos2"/>
-            <w:bookmarkEnd w:id="37"/>
+            <w:bookmarkStart w:id="36" w:name="rbAnteojos2"/>
+            <w:bookmarkEnd w:id="36"/>
           </w:p>
         </w:tc>
         <w:tc>
@@ -4431,8 +4430,8 @@
                 <w:szCs w:val="18"/>
               </w:rPr>
             </w:pPr>
-            <w:bookmarkStart w:id="38" w:name="rbLentes1"/>
-            <w:bookmarkEnd w:id="38"/>
+            <w:bookmarkStart w:id="37" w:name="rbLentes1"/>
+            <w:bookmarkEnd w:id="37"/>
           </w:p>
         </w:tc>
         <w:tc>
@@ -4474,8 +4473,8 @@
                 <w:szCs w:val="18"/>
               </w:rPr>
             </w:pPr>
-            <w:bookmarkStart w:id="39" w:name="rbLentes2"/>
-            <w:bookmarkEnd w:id="39"/>
+            <w:bookmarkStart w:id="38" w:name="rbLentes2"/>
+            <w:bookmarkEnd w:id="38"/>
           </w:p>
         </w:tc>
       </w:tr>
@@ -4719,7 +4718,21 @@
                 <w:sz w:val="18"/>
                 <w:szCs w:val="18"/>
               </w:rPr>
-              <w:t>En base a los parámetros de visión autorizados por el Departamento de Transito, el paciente se encontró apto para obtener licencia de conducir:</w:t>
+              <w:t xml:space="preserve">En base a los parámetros de visión autorizados por el Departamento de </w:t>
+            </w:r>
+            <w:r>
+              <w:rPr>
+                <w:sz w:val="18"/>
+                <w:szCs w:val="18"/>
+              </w:rPr>
+              <w:t>Tránsito</w:t>
+            </w:r>
+            <w:r>
+              <w:rPr>
+                <w:sz w:val="18"/>
+                <w:szCs w:val="18"/>
+              </w:rPr>
+              <w:t>, el paciente se encontró apto para obtener licencia de conducir:</w:t>
             </w:r>
           </w:p>
         </w:tc>
@@ -4747,8 +4760,8 @@
                 <w:szCs w:val="18"/>
               </w:rPr>
             </w:pPr>
-            <w:bookmarkStart w:id="40" w:name="cbA"/>
-            <w:bookmarkEnd w:id="40"/>
+            <w:bookmarkStart w:id="39" w:name="cbA"/>
+            <w:bookmarkEnd w:id="39"/>
           </w:p>
         </w:tc>
         <w:tc>
@@ -4791,8 +4804,8 @@
                 <w:szCs w:val="18"/>
               </w:rPr>
             </w:pPr>
-            <w:bookmarkStart w:id="41" w:name="cbB"/>
-            <w:bookmarkEnd w:id="41"/>
+            <w:bookmarkStart w:id="40" w:name="cbB"/>
+            <w:bookmarkEnd w:id="40"/>
           </w:p>
         </w:tc>
         <w:tc>
@@ -4835,8 +4848,8 @@
                 <w:szCs w:val="18"/>
               </w:rPr>
             </w:pPr>
-            <w:bookmarkStart w:id="42" w:name="cbE"/>
-            <w:bookmarkEnd w:id="42"/>
+            <w:bookmarkStart w:id="41" w:name="cbE"/>
+            <w:bookmarkEnd w:id="41"/>
           </w:p>
         </w:tc>
         <w:tc>
@@ -4879,8 +4892,8 @@
                 <w:szCs w:val="18"/>
               </w:rPr>
             </w:pPr>
-            <w:bookmarkStart w:id="43" w:name="cbC"/>
-            <w:bookmarkEnd w:id="43"/>
+            <w:bookmarkStart w:id="42" w:name="cbC"/>
+            <w:bookmarkEnd w:id="42"/>
           </w:p>
         </w:tc>
         <w:tc>
@@ -4923,8 +4936,8 @@
                 <w:szCs w:val="18"/>
               </w:rPr>
             </w:pPr>
-            <w:bookmarkStart w:id="44" w:name="cbM"/>
-            <w:bookmarkEnd w:id="44"/>
+            <w:bookmarkStart w:id="43" w:name="cbM"/>
+            <w:bookmarkEnd w:id="43"/>
           </w:p>
         </w:tc>
         <w:tc>
@@ -4967,8 +4980,8 @@
                 <w:szCs w:val="18"/>
               </w:rPr>
             </w:pPr>
-            <w:bookmarkStart w:id="45" w:name="cbNinguna"/>
-            <w:bookmarkEnd w:id="45"/>
+            <w:bookmarkStart w:id="44" w:name="cbNinguna"/>
+            <w:bookmarkEnd w:id="44"/>
           </w:p>
         </w:tc>
         <w:tc>
@@ -5010,8 +5023,8 @@
                 <w:szCs w:val="20"/>
               </w:rPr>
             </w:pPr>
-            <w:bookmarkStart w:id="46" w:name="rtb1"/>
-            <w:bookmarkEnd w:id="46"/>
+            <w:bookmarkStart w:id="45" w:name="rtb1"/>
+            <w:bookmarkEnd w:id="45"/>
             <w:r>
               <w:rPr>
                 <w:sz w:val="18"/>
@@ -5412,8 +5425,8 @@
                 <w:sz w:val="18"/>
               </w:rPr>
             </w:pPr>
-            <w:bookmarkStart w:id="47" w:name="UNO"/>
-            <w:bookmarkEnd w:id="47"/>
+            <w:bookmarkStart w:id="46" w:name="UNO"/>
+            <w:bookmarkEnd w:id="46"/>
           </w:p>
           <w:p>
             <w:pPr>
@@ -5457,7 +5470,7 @@
 </file>
 
 <file path=word/styles.xml><?xml version="1.0" encoding="utf-8"?>
-<w:styles xmlns:mc="http://schemas.openxmlformats.org/markup-compatibility/2006" xmlns:r="http://schemas.openxmlformats.org/officeDocument/2006/relationships" xmlns:w="http://schemas.openxmlformats.org/wordprocessingml/2006/main" xmlns:w14="http://schemas.microsoft.com/office/word/2010/wordml" xmlns:w15="http://schemas.microsoft.com/office/word/2012/wordml" xmlns:w16se="http://schemas.microsoft.com/office/word/2015/wordml/symex" mc:Ignorable="w14 w15 w16se">
+<w:styles xmlns:mc="http://schemas.openxmlformats.org/markup-compatibility/2006" xmlns:r="http://schemas.openxmlformats.org/officeDocument/2006/relationships" xmlns:w="http://schemas.openxmlformats.org/wordprocessingml/2006/main" xmlns:w14="http://schemas.microsoft.com/office/word/2010/wordml" xmlns:w15="http://schemas.microsoft.com/office/word/2012/wordml" xmlns:w16cex="http://schemas.microsoft.com/office/word/2018/wordml/cex" xmlns:w16cid="http://schemas.microsoft.com/office/word/2016/wordml/cid" xmlns:w16="http://schemas.microsoft.com/office/word/2018/wordml" xmlns:w16sdtdh="http://schemas.microsoft.com/office/word/2020/wordml/sdtdatahash" xmlns:w16se="http://schemas.microsoft.com/office/word/2015/wordml/symex" mc:Ignorable="w14 w15 w16se w16cid w16 w16cex w16sdtdh">
   <w:docDefaults>
     <w:rPrDefault>
       <w:rPr>
@@ -5473,7 +5486,7 @@
       </w:pPr>
     </w:pPrDefault>
   </w:docDefaults>
-  <w:latentStyles w:defLockedState="0" w:defUIPriority="99" w:defSemiHidden="0" w:defUnhideWhenUsed="0" w:defQFormat="0" w:count="371">
+  <w:latentStyles w:defLockedState="0" w:defUIPriority="99" w:defSemiHidden="0" w:defUnhideWhenUsed="0" w:defQFormat="0" w:count="376">
     <w:lsdException w:name="Normal" w:uiPriority="0" w:qFormat="1"/>
     <w:lsdException w:name="heading 1" w:uiPriority="9" w:qFormat="1"/>
     <w:lsdException w:name="heading 2" w:semiHidden="1" w:uiPriority="9" w:unhideWhenUsed="1" w:qFormat="1"/>
@@ -5845,6 +5858,11 @@
     <w:lsdException w:name="List Table 5 Dark Accent 6" w:uiPriority="50"/>
     <w:lsdException w:name="List Table 6 Colorful Accent 6" w:uiPriority="51"/>
     <w:lsdException w:name="List Table 7 Colorful Accent 6" w:uiPriority="52"/>
+    <w:lsdException w:name="Mention" w:semiHidden="1" w:unhideWhenUsed="1"/>
+    <w:lsdException w:name="Smart Hyperlink" w:semiHidden="1" w:unhideWhenUsed="1"/>
+    <w:lsdException w:name="Hashtag" w:semiHidden="1" w:unhideWhenUsed="1"/>
+    <w:lsdException w:name="Unresolved Mention" w:semiHidden="1" w:unhideWhenUsed="1"/>
+    <w:lsdException w:name="Smart Link" w:semiHidden="1" w:unhideWhenUsed="1"/>
   </w:latentStyles>
   <w:style w:type="paragraph" w:default="1" w:styleId="Normal">
     <w:name w:val="Normal"/>

</xml_diff>